<commit_message>
manually merged the class2.html versions and wrote narrative
</commit_message>
<xml_diff>
--- a/gdi css.docx
+++ b/gdi css.docx
@@ -167,25 +167,7 @@
             <w:color w:val="00A9B4"/>
             <w:u w:val="none"/>
           </w:rPr>
-          <w:t>Web D</w:t>
-        </w:r>
-        <w:r>
-          <w:rPr>
-            <w:rStyle w:val="Hyperlink"/>
-            <w:rFonts w:ascii="Arial" w:hAnsi="Arial"/>
-            <w:color w:val="00A9B4"/>
-            <w:u w:val="none"/>
-          </w:rPr>
-          <w:t>e</w:t>
-        </w:r>
-        <w:r>
-          <w:rPr>
-            <w:rStyle w:val="Hyperlink"/>
-            <w:rFonts w:ascii="Arial" w:hAnsi="Arial"/>
-            <w:color w:val="00A9B4"/>
-            <w:u w:val="none"/>
-          </w:rPr>
-          <w:t>veloper Extension</w:t>
+          <w:t>Web Developer Extension</w:t>
         </w:r>
       </w:hyperlink>
       <w:r>
@@ -1890,6 +1872,105 @@
           <w:sz w:val="28"/>
           <w:szCs w:val="28"/>
         </w:rPr>
+        <w:t>HTML Attributes that Aid CSS</w:t>
+      </w:r>
+    </w:p>
+    <w:p>
+      <w:pPr>
+        <w:spacing w:before="100" w:beforeAutospacing="1" w:after="100" w:afterAutospacing="1"/>
+        <w:rPr>
+          <w:rFonts w:ascii="Arial" w:hAnsi="Arial" w:cs="Arial"/>
+          <w:bCs/>
+          <w:sz w:val="20"/>
+          <w:szCs w:val="20"/>
+        </w:rPr>
+      </w:pPr>
+      <w:r>
+        <w:rPr>
+          <w:rFonts w:ascii="Arial" w:hAnsi="Arial" w:cs="Arial"/>
+          <w:bCs/>
+          <w:sz w:val="20"/>
+          <w:szCs w:val="20"/>
+        </w:rPr>
+        <w:t xml:space="preserve">We’ve been saying that CSS adds style to the HTML elements. But it’s a little bit trickier than </w:t>
+      </w:r>
+      <w:proofErr w:type="spellStart"/>
+      <w:r>
+        <w:rPr>
+          <w:rFonts w:ascii="Arial" w:hAnsi="Arial" w:cs="Arial"/>
+          <w:bCs/>
+          <w:sz w:val="20"/>
+          <w:szCs w:val="20"/>
+        </w:rPr>
+        <w:t>thatl</w:t>
+      </w:r>
+      <w:proofErr w:type="spellEnd"/>
+    </w:p>
+    <w:p>
+      <w:pPr>
+        <w:spacing w:before="100" w:beforeAutospacing="1" w:after="100" w:afterAutospacing="1"/>
+        <w:rPr>
+          <w:rFonts w:ascii="Arial" w:hAnsi="Arial" w:cs="Arial"/>
+          <w:bCs/>
+          <w:sz w:val="20"/>
+          <w:szCs w:val="20"/>
+        </w:rPr>
+      </w:pPr>
+      <w:r>
+        <w:rPr>
+          <w:rFonts w:ascii="Arial" w:hAnsi="Arial" w:cs="Arial"/>
+          <w:bCs/>
+          <w:sz w:val="20"/>
+          <w:szCs w:val="20"/>
+        </w:rPr>
+        <w:t>What would you do if you didn’t want all your elements of the same type have the same style?</w:t>
+      </w:r>
+    </w:p>
+    <w:p>
+      <w:pPr>
+        <w:spacing w:before="100" w:beforeAutospacing="1" w:after="100" w:afterAutospacing="1"/>
+        <w:rPr>
+          <w:rFonts w:ascii="Arial" w:hAnsi="Arial" w:cs="Arial"/>
+          <w:bCs/>
+          <w:sz w:val="20"/>
+          <w:szCs w:val="20"/>
+        </w:rPr>
+      </w:pPr>
+      <w:r>
+        <w:rPr>
+          <w:rFonts w:ascii="Arial" w:hAnsi="Arial" w:cs="Arial"/>
+          <w:bCs/>
+          <w:sz w:val="20"/>
+          <w:szCs w:val="20"/>
+        </w:rPr>
+        <w:t>So here’s what the specification developers came up with.</w:t>
+      </w:r>
+    </w:p>
+    <w:p>
+      <w:pPr>
+        <w:pStyle w:val="ListParagraph"/>
+        <w:numPr>
+          <w:ilvl w:val="0"/>
+          <w:numId w:val="3"/>
+        </w:numPr>
+        <w:spacing w:before="100" w:beforeAutospacing="1" w:after="100" w:afterAutospacing="1"/>
+        <w:contextualSpacing w:val="0"/>
+        <w:rPr>
+          <w:rFonts w:ascii="Arial" w:hAnsi="Arial" w:cs="Arial"/>
+          <w:b/>
+          <w:bCs/>
+          <w:sz w:val="28"/>
+          <w:szCs w:val="28"/>
+        </w:rPr>
+      </w:pPr>
+      <w:r>
+        <w:rPr>
+          <w:rFonts w:ascii="Arial" w:hAnsi="Arial" w:cs="Arial"/>
+          <w:b/>
+          <w:bCs/>
+          <w:sz w:val="28"/>
+          <w:szCs w:val="28"/>
+        </w:rPr>
         <w:t>CSS: What does it look like?</w:t>
       </w:r>
     </w:p>
@@ -2060,7 +2141,1970 @@
           <w:sz w:val="20"/>
           <w:szCs w:val="20"/>
         </w:rPr>
-        <w:t>Each declaration is a property- value pair</w:t>
+        <w:t>Each declaration is a property</w:t>
+      </w:r>
+      <w:r>
+        <w:rPr>
+          <w:rFonts w:ascii="Arial" w:hAnsi="Arial" w:cs="Arial"/>
+          <w:sz w:val="20"/>
+          <w:szCs w:val="20"/>
+        </w:rPr>
+        <w:t xml:space="preserve"> </w:t>
+      </w:r>
+      <w:r>
+        <w:rPr>
+          <w:rFonts w:ascii="Arial" w:hAnsi="Arial" w:cs="Arial"/>
+          <w:sz w:val="20"/>
+          <w:szCs w:val="20"/>
+        </w:rPr>
+        <w:t>- value pair</w:t>
+      </w:r>
+      <w:r>
+        <w:rPr>
+          <w:rFonts w:ascii="Arial" w:hAnsi="Arial" w:cs="Arial"/>
+          <w:sz w:val="20"/>
+          <w:szCs w:val="20"/>
+        </w:rPr>
+        <w:t>.</w:t>
+      </w:r>
+    </w:p>
+    <w:p>
+      <w:pPr>
+        <w:tabs>
+          <w:tab w:val="left" w:pos="360"/>
+        </w:tabs>
+        <w:spacing w:before="100" w:beforeAutospacing="1" w:after="100" w:afterAutospacing="1"/>
+        <w:rPr>
+          <w:rFonts w:ascii="Arial" w:hAnsi="Arial" w:cs="Arial"/>
+          <w:sz w:val="20"/>
+          <w:szCs w:val="20"/>
+        </w:rPr>
+      </w:pPr>
+      <w:r>
+        <w:rPr>
+          <w:rFonts w:ascii="Arial" w:hAnsi="Arial" w:cs="Arial"/>
+          <w:sz w:val="20"/>
+          <w:szCs w:val="20"/>
+        </w:rPr>
+        <w:t>The value is usually either a keyword or a space-separated list of keywords.</w:t>
+      </w:r>
+    </w:p>
+    <w:p>
+      <w:pPr>
+        <w:tabs>
+          <w:tab w:val="left" w:pos="360"/>
+        </w:tabs>
+        <w:spacing w:before="100" w:beforeAutospacing="1" w:after="100" w:afterAutospacing="1"/>
+        <w:rPr>
+          <w:rFonts w:ascii="Arial" w:hAnsi="Arial" w:cs="Arial"/>
+          <w:sz w:val="20"/>
+          <w:szCs w:val="20"/>
+        </w:rPr>
+      </w:pPr>
+      <w:r>
+        <w:rPr>
+          <w:rFonts w:ascii="Arial" w:hAnsi="Arial" w:cs="Arial"/>
+          <w:sz w:val="20"/>
+          <w:szCs w:val="20"/>
+        </w:rPr>
+        <w:t>The property is ei</w:t>
+      </w:r>
+      <w:r>
+        <w:rPr>
+          <w:rFonts w:ascii="Arial" w:hAnsi="Arial" w:cs="Arial"/>
+          <w:sz w:val="20"/>
+          <w:szCs w:val="20"/>
+        </w:rPr>
+        <w:t>ther a keyword or a comma-separated list of keywords or specifications</w:t>
+      </w:r>
+    </w:p>
+    <w:p>
+      <w:pPr>
+        <w:tabs>
+          <w:tab w:val="left" w:pos="360"/>
+        </w:tabs>
+        <w:spacing w:before="100" w:beforeAutospacing="1" w:after="100" w:afterAutospacing="1"/>
+        <w:rPr>
+          <w:rFonts w:ascii="Arial" w:hAnsi="Arial" w:cs="Arial"/>
+          <w:sz w:val="20"/>
+          <w:szCs w:val="20"/>
+        </w:rPr>
+      </w:pPr>
+      <w:r>
+        <w:rPr>
+          <w:rFonts w:ascii="Arial" w:hAnsi="Arial" w:cs="Arial"/>
+          <w:sz w:val="20"/>
+          <w:szCs w:val="20"/>
+        </w:rPr>
+        <w:t>If either the property or the value is unknown, the rule is ignored.</w:t>
+      </w:r>
+    </w:p>
+    <w:p>
+      <w:pPr>
+        <w:pStyle w:val="ListParagraph"/>
+        <w:numPr>
+          <w:ilvl w:val="0"/>
+          <w:numId w:val="3"/>
+        </w:numPr>
+        <w:tabs>
+          <w:tab w:val="left" w:pos="360"/>
+        </w:tabs>
+        <w:spacing w:before="100" w:beforeAutospacing="1" w:after="100" w:afterAutospacing="1"/>
+        <w:rPr>
+          <w:rFonts w:ascii="Arial" w:hAnsi="Arial" w:cs="Arial"/>
+          <w:b/>
+          <w:bCs/>
+          <w:sz w:val="28"/>
+          <w:szCs w:val="28"/>
+        </w:rPr>
+      </w:pPr>
+      <w:r>
+        <w:rPr>
+          <w:rFonts w:ascii="Arial" w:hAnsi="Arial" w:cs="Arial"/>
+          <w:b/>
+          <w:bCs/>
+          <w:sz w:val="28"/>
+          <w:szCs w:val="28"/>
+        </w:rPr>
+        <w:t>CSS Syntax</w:t>
+      </w:r>
+    </w:p>
+    <w:p>
+      <w:pPr>
+        <w:tabs>
+          <w:tab w:val="left" w:pos="360"/>
+        </w:tabs>
+        <w:spacing w:before="100" w:beforeAutospacing="1" w:after="100" w:afterAutospacing="1"/>
+        <w:rPr>
+          <w:rFonts w:ascii="Arial" w:hAnsi="Arial" w:cs="Arial"/>
+          <w:bCs/>
+          <w:sz w:val="20"/>
+          <w:szCs w:val="20"/>
+        </w:rPr>
+      </w:pPr>
+      <w:r>
+        <w:rPr>
+          <w:rFonts w:ascii="Arial" w:hAnsi="Arial" w:cs="Arial"/>
+          <w:bCs/>
+          <w:sz w:val="20"/>
+          <w:szCs w:val="20"/>
+        </w:rPr>
+        <w:t>The syntax for a</w:t>
+      </w:r>
+      <w:r>
+        <w:rPr>
+          <w:rFonts w:ascii="Arial" w:hAnsi="Arial" w:cs="Arial"/>
+          <w:bCs/>
+          <w:sz w:val="20"/>
+          <w:szCs w:val="20"/>
+        </w:rPr>
+        <w:t xml:space="preserve"> CSS</w:t>
+      </w:r>
+      <w:r>
+        <w:rPr>
+          <w:rFonts w:ascii="Arial" w:hAnsi="Arial" w:cs="Arial"/>
+          <w:bCs/>
+          <w:sz w:val="20"/>
+          <w:szCs w:val="20"/>
+        </w:rPr>
+        <w:t xml:space="preserve"> rule is the same whether you have an external CSS file referenced from the html file or in the head element of the html file. When you embed the style in the element tag, it is slightly different syntax, but you can still see the property – value</w:t>
+      </w:r>
+      <w:r>
+        <w:rPr>
+          <w:rFonts w:ascii="Arial" w:hAnsi="Arial" w:cs="Arial"/>
+          <w:bCs/>
+          <w:sz w:val="20"/>
+          <w:szCs w:val="20"/>
+        </w:rPr>
+        <w:t xml:space="preserve"> pair.</w:t>
+      </w:r>
+    </w:p>
+    <w:p>
+      <w:pPr>
+        <w:tabs>
+          <w:tab w:val="left" w:pos="360"/>
+        </w:tabs>
+        <w:spacing w:before="100" w:beforeAutospacing="1" w:after="100" w:afterAutospacing="1"/>
+        <w:rPr>
+          <w:rFonts w:ascii="Arial" w:hAnsi="Arial" w:cs="Arial"/>
+          <w:bCs/>
+          <w:sz w:val="20"/>
+          <w:szCs w:val="20"/>
+        </w:rPr>
+      </w:pPr>
+      <w:r>
+        <w:rPr>
+          <w:rFonts w:ascii="Arial" w:hAnsi="Arial" w:cs="Arial"/>
+          <w:bCs/>
+          <w:sz w:val="20"/>
+          <w:szCs w:val="20"/>
+        </w:rPr>
+        <w:t xml:space="preserve">A declaration block is always a property followed by a colon followed by a </w:t>
+      </w:r>
+      <w:r>
+        <w:rPr>
+          <w:rFonts w:ascii="Arial" w:hAnsi="Arial" w:cs="Arial"/>
+          <w:bCs/>
+          <w:sz w:val="20"/>
+          <w:szCs w:val="20"/>
+        </w:rPr>
+        <w:t>value followed by a semi-colon.</w:t>
+      </w:r>
+    </w:p>
+    <w:p>
+      <w:pPr>
+        <w:pStyle w:val="ListParagraph"/>
+        <w:numPr>
+          <w:ilvl w:val="0"/>
+          <w:numId w:val="3"/>
+        </w:numPr>
+        <w:tabs>
+          <w:tab w:val="left" w:pos="360"/>
+        </w:tabs>
+        <w:spacing w:before="100" w:beforeAutospacing="1" w:after="100" w:afterAutospacing="1"/>
+        <w:rPr>
+          <w:rFonts w:ascii="Arial" w:hAnsi="Arial" w:cs="Arial"/>
+          <w:b/>
+          <w:bCs/>
+          <w:sz w:val="28"/>
+          <w:szCs w:val="28"/>
+        </w:rPr>
+      </w:pPr>
+      <w:r>
+        <w:rPr>
+          <w:rFonts w:ascii="Arial" w:hAnsi="Arial" w:cs="Arial"/>
+          <w:b/>
+          <w:bCs/>
+          <w:sz w:val="28"/>
+          <w:szCs w:val="28"/>
+        </w:rPr>
+        <w:t>Selector: Element</w:t>
+      </w:r>
+    </w:p>
+    <w:p>
+      <w:pPr>
+        <w:tabs>
+          <w:tab w:val="left" w:pos="360"/>
+        </w:tabs>
+        <w:spacing w:before="100" w:beforeAutospacing="1" w:after="100" w:afterAutospacing="1"/>
+        <w:rPr>
+          <w:rFonts w:ascii="Arial" w:hAnsi="Arial" w:cs="Arial"/>
+          <w:bCs/>
+          <w:sz w:val="20"/>
+          <w:szCs w:val="20"/>
+        </w:rPr>
+      </w:pPr>
+      <w:r>
+        <w:rPr>
+          <w:rFonts w:ascii="Arial" w:hAnsi="Arial" w:cs="Arial"/>
+          <w:bCs/>
+          <w:sz w:val="20"/>
+          <w:szCs w:val="20"/>
+        </w:rPr>
+        <w:t>We can create a CSS rule that applies to all the elements of one type, multiple types, or even all the elements on a page.</w:t>
+      </w:r>
+    </w:p>
+    <w:p>
+      <w:pPr>
+        <w:pStyle w:val="ListParagraph"/>
+        <w:numPr>
+          <w:ilvl w:val="0"/>
+          <w:numId w:val="3"/>
+        </w:numPr>
+        <w:tabs>
+          <w:tab w:val="left" w:pos="360"/>
+        </w:tabs>
+        <w:spacing w:before="100" w:beforeAutospacing="1" w:after="100" w:afterAutospacing="1"/>
+        <w:rPr>
+          <w:rFonts w:ascii="Arial" w:hAnsi="Arial" w:cs="Arial"/>
+          <w:b/>
+          <w:bCs/>
+          <w:sz w:val="28"/>
+          <w:szCs w:val="28"/>
+        </w:rPr>
+      </w:pPr>
+      <w:r>
+        <w:rPr>
+          <w:rFonts w:ascii="Arial" w:hAnsi="Arial" w:cs="Arial"/>
+          <w:b/>
+          <w:bCs/>
+          <w:sz w:val="28"/>
+          <w:szCs w:val="28"/>
+        </w:rPr>
+        <w:t>Selector: Grouping</w:t>
+      </w:r>
+    </w:p>
+    <w:p>
+      <w:pPr>
+        <w:tabs>
+          <w:tab w:val="left" w:pos="360"/>
+        </w:tabs>
+        <w:spacing w:before="100" w:beforeAutospacing="1" w:after="100" w:afterAutospacing="1"/>
+        <w:rPr>
+          <w:rFonts w:ascii="Arial" w:hAnsi="Arial" w:cs="Arial"/>
+          <w:bCs/>
+          <w:sz w:val="20"/>
+          <w:szCs w:val="20"/>
+        </w:rPr>
+      </w:pPr>
+      <w:r>
+        <w:rPr>
+          <w:rFonts w:ascii="Arial" w:hAnsi="Arial" w:cs="Arial"/>
+          <w:bCs/>
+          <w:sz w:val="20"/>
+          <w:szCs w:val="20"/>
+        </w:rPr>
+        <w:t>Any element can be used as a selector. You can apply the same rule to many elements you want by listing them in the selector separated by commas. If you leave out the commas, you have an entirely dif</w:t>
+      </w:r>
+      <w:r>
+        <w:rPr>
+          <w:rFonts w:ascii="Arial" w:hAnsi="Arial" w:cs="Arial"/>
+          <w:bCs/>
+          <w:sz w:val="20"/>
+          <w:szCs w:val="20"/>
+        </w:rPr>
+        <w:t>ferent meaning to the selector – we’ll see this shortly.</w:t>
+      </w:r>
+    </w:p>
+    <w:p>
+      <w:pPr>
+        <w:pStyle w:val="ListParagraph"/>
+        <w:spacing w:before="100" w:beforeAutospacing="1" w:after="100" w:afterAutospacing="1"/>
+        <w:ind w:left="0"/>
+        <w:rPr>
+          <w:rFonts w:ascii="Arial" w:hAnsi="Arial" w:cs="Arial"/>
+          <w:bCs/>
+          <w:sz w:val="20"/>
+          <w:szCs w:val="20"/>
+        </w:rPr>
+      </w:pPr>
+    </w:p>
+    <w:p>
+      <w:pPr>
+        <w:pStyle w:val="ListParagraph"/>
+        <w:numPr>
+          <w:ilvl w:val="0"/>
+          <w:numId w:val="3"/>
+        </w:numPr>
+        <w:tabs>
+          <w:tab w:val="left" w:pos="360"/>
+        </w:tabs>
+        <w:spacing w:before="100" w:beforeAutospacing="1" w:after="100" w:afterAutospacing="1"/>
+        <w:rPr>
+          <w:rFonts w:ascii="Arial" w:hAnsi="Arial" w:cs="Arial"/>
+          <w:b/>
+          <w:bCs/>
+          <w:sz w:val="28"/>
+          <w:szCs w:val="28"/>
+        </w:rPr>
+      </w:pPr>
+      <w:r>
+        <w:rPr>
+          <w:rFonts w:ascii="Arial" w:hAnsi="Arial" w:cs="Arial"/>
+          <w:b/>
+          <w:bCs/>
+          <w:sz w:val="28"/>
+          <w:szCs w:val="28"/>
+        </w:rPr>
+        <w:t>Selector: ID</w:t>
+      </w:r>
+    </w:p>
+    <w:p>
+      <w:pPr>
+        <w:tabs>
+          <w:tab w:val="left" w:pos="360"/>
+        </w:tabs>
+        <w:spacing w:before="100" w:beforeAutospacing="1" w:after="100" w:afterAutospacing="1"/>
+        <w:rPr>
+          <w:rFonts w:ascii="Arial" w:hAnsi="Arial" w:cs="Arial"/>
+          <w:bCs/>
+          <w:sz w:val="20"/>
+          <w:szCs w:val="20"/>
+        </w:rPr>
+      </w:pPr>
+      <w:r>
+        <w:rPr>
+          <w:rFonts w:ascii="Arial" w:hAnsi="Arial" w:cs="Arial"/>
+          <w:bCs/>
+          <w:sz w:val="20"/>
+          <w:szCs w:val="20"/>
+        </w:rPr>
+        <w:t xml:space="preserve">Not only should an id used only once on an HTML page, but you can’t group ids in a CSS rule. </w:t>
+      </w:r>
+    </w:p>
+    <w:p>
+      <w:pPr>
+        <w:tabs>
+          <w:tab w:val="left" w:pos="360"/>
+        </w:tabs>
+        <w:spacing w:before="100" w:beforeAutospacing="1" w:after="100" w:afterAutospacing="1"/>
+        <w:rPr>
+          <w:rFonts w:ascii="Arial" w:hAnsi="Arial" w:cs="Arial"/>
+          <w:bCs/>
+          <w:sz w:val="20"/>
+          <w:szCs w:val="20"/>
+        </w:rPr>
+      </w:pPr>
+      <w:r>
+        <w:rPr>
+          <w:rFonts w:ascii="Arial" w:hAnsi="Arial" w:cs="Arial"/>
+          <w:bCs/>
+          <w:sz w:val="20"/>
+          <w:szCs w:val="20"/>
+        </w:rPr>
+        <w:t xml:space="preserve">In reality, browsers usually don’t check the uniqueness of an id. This does apply the same CSS to all the elements with the same id, however you are causing heartburn behind the scenes. </w:t>
+      </w:r>
+    </w:p>
+    <w:p>
+      <w:pPr>
+        <w:tabs>
+          <w:tab w:val="left" w:pos="360"/>
+        </w:tabs>
+        <w:spacing w:before="100" w:beforeAutospacing="1" w:after="100" w:afterAutospacing="1"/>
+        <w:rPr>
+          <w:rFonts w:ascii="Arial" w:hAnsi="Arial" w:cs="Arial"/>
+          <w:bCs/>
+          <w:sz w:val="20"/>
+          <w:szCs w:val="20"/>
+        </w:rPr>
+      </w:pPr>
+      <w:r>
+        <w:rPr>
+          <w:rFonts w:ascii="Arial" w:hAnsi="Arial" w:cs="Arial"/>
+          <w:bCs/>
+          <w:sz w:val="20"/>
+          <w:szCs w:val="20"/>
+        </w:rPr>
+        <w:t>Id selectors can’t be combined since id attributes don’t allow a space-separated list.</w:t>
+      </w:r>
+    </w:p>
+    <w:p>
+      <w:pPr>
+        <w:tabs>
+          <w:tab w:val="left" w:pos="360"/>
+        </w:tabs>
+        <w:spacing w:before="100" w:beforeAutospacing="1" w:after="100" w:afterAutospacing="1"/>
+        <w:rPr>
+          <w:rFonts w:ascii="Arial" w:hAnsi="Arial" w:cs="Arial"/>
+          <w:bCs/>
+          <w:sz w:val="20"/>
+          <w:szCs w:val="20"/>
+        </w:rPr>
+      </w:pPr>
+      <w:r>
+        <w:rPr>
+          <w:rFonts w:ascii="Arial" w:hAnsi="Arial" w:cs="Arial"/>
+          <w:bCs/>
+          <w:sz w:val="20"/>
+          <w:szCs w:val="20"/>
+        </w:rPr>
+        <w:t>Ids do have precedence over classes – one of the cascading rules for unwinding conflicts.</w:t>
+      </w:r>
+    </w:p>
+    <w:p>
+      <w:pPr>
+        <w:tabs>
+          <w:tab w:val="left" w:pos="360"/>
+        </w:tabs>
+        <w:spacing w:before="100" w:beforeAutospacing="1" w:after="100" w:afterAutospacing="1"/>
+        <w:rPr>
+          <w:rFonts w:ascii="Arial" w:hAnsi="Arial" w:cs="Arial"/>
+          <w:bCs/>
+          <w:sz w:val="20"/>
+          <w:szCs w:val="20"/>
+        </w:rPr>
+      </w:pPr>
+      <w:r>
+        <w:rPr>
+          <w:rFonts w:ascii="Arial" w:hAnsi="Arial" w:cs="Arial"/>
+          <w:bCs/>
+          <w:sz w:val="20"/>
+          <w:szCs w:val="20"/>
+        </w:rPr>
+        <w:t xml:space="preserve">Id’s can be selectors independent of html elements. </w:t>
+      </w:r>
+    </w:p>
+    <w:p>
+      <w:pPr>
+        <w:pStyle w:val="Heading3"/>
+        <w:numPr>
+          <w:ilvl w:val="0"/>
+          <w:numId w:val="3"/>
+        </w:numPr>
+        <w:shd w:val="clear" w:color="auto" w:fill="FFFFFF"/>
+        <w:spacing w:before="0" w:beforeAutospacing="0" w:after="300" w:afterAutospacing="0" w:line="216" w:lineRule="atLeast"/>
+        <w:textAlignment w:val="baseline"/>
+        <w:rPr>
+          <w:rFonts w:ascii="Arial" w:eastAsia="Times New Roman" w:hAnsi="Arial" w:cs="Arial"/>
+          <w:spacing w:val="5"/>
+          <w:sz w:val="28"/>
+          <w:szCs w:val="28"/>
+        </w:rPr>
+      </w:pPr>
+      <w:r>
+        <w:rPr>
+          <w:rFonts w:ascii="Arial" w:eastAsia="Times New Roman" w:hAnsi="Arial" w:cs="Arial"/>
+          <w:spacing w:val="5"/>
+          <w:sz w:val="28"/>
+          <w:szCs w:val="28"/>
+        </w:rPr>
+        <w:t>Selector: Class</w:t>
+      </w:r>
+    </w:p>
+    <w:p>
+      <w:pPr>
+        <w:tabs>
+          <w:tab w:val="left" w:pos="360"/>
+        </w:tabs>
+        <w:spacing w:before="100" w:beforeAutospacing="1" w:after="100" w:afterAutospacing="1"/>
+        <w:rPr>
+          <w:rFonts w:ascii="Arial" w:hAnsi="Arial" w:cs="Arial"/>
+          <w:bCs/>
+          <w:sz w:val="20"/>
+          <w:szCs w:val="20"/>
+        </w:rPr>
+      </w:pPr>
+      <w:r>
+        <w:rPr>
+          <w:rFonts w:ascii="Arial" w:hAnsi="Arial" w:cs="Arial"/>
+          <w:bCs/>
+          <w:sz w:val="20"/>
+          <w:szCs w:val="20"/>
+        </w:rPr>
+        <w:t xml:space="preserve">Like </w:t>
+      </w:r>
+      <w:proofErr w:type="gramStart"/>
+      <w:r>
+        <w:rPr>
+          <w:rFonts w:ascii="Arial" w:hAnsi="Arial" w:cs="Arial"/>
+          <w:bCs/>
+          <w:sz w:val="20"/>
+          <w:szCs w:val="20"/>
+        </w:rPr>
+        <w:t>with  ds</w:t>
+      </w:r>
+      <w:proofErr w:type="gramEnd"/>
+      <w:r>
+        <w:rPr>
+          <w:rFonts w:ascii="Arial" w:hAnsi="Arial" w:cs="Arial"/>
+          <w:bCs/>
+          <w:sz w:val="20"/>
+          <w:szCs w:val="20"/>
+        </w:rPr>
+        <w:t>, u</w:t>
+      </w:r>
+      <w:r>
+        <w:rPr>
+          <w:rFonts w:ascii="Arial" w:hAnsi="Arial" w:cs="Arial"/>
+          <w:bCs/>
+          <w:sz w:val="20"/>
+          <w:szCs w:val="20"/>
+        </w:rPr>
+        <w:t xml:space="preserve">sing class selectors divorces the styling from a particular element. </w:t>
+      </w:r>
+    </w:p>
+    <w:p>
+      <w:pPr>
+        <w:tabs>
+          <w:tab w:val="left" w:pos="360"/>
+        </w:tabs>
+        <w:spacing w:before="100" w:beforeAutospacing="1" w:after="100" w:afterAutospacing="1"/>
+        <w:rPr>
+          <w:rFonts w:ascii="Arial" w:hAnsi="Arial" w:cs="Arial"/>
+          <w:bCs/>
+          <w:sz w:val="20"/>
+          <w:szCs w:val="20"/>
+        </w:rPr>
+      </w:pPr>
+      <w:r>
+        <w:rPr>
+          <w:rFonts w:ascii="Arial" w:hAnsi="Arial" w:cs="Arial"/>
+          <w:bCs/>
+          <w:sz w:val="20"/>
+          <w:szCs w:val="20"/>
+        </w:rPr>
+        <w:t>Wouldn’t it be easier to create a class that can be applied to various element</w:t>
+      </w:r>
+      <w:r>
+        <w:rPr>
+          <w:rFonts w:ascii="Arial" w:hAnsi="Arial" w:cs="Arial"/>
+          <w:bCs/>
+          <w:sz w:val="20"/>
+          <w:szCs w:val="20"/>
+        </w:rPr>
+        <w:t>s</w:t>
+      </w:r>
+      <w:r>
+        <w:rPr>
+          <w:rFonts w:ascii="Arial" w:hAnsi="Arial" w:cs="Arial"/>
+          <w:bCs/>
+          <w:sz w:val="20"/>
+          <w:szCs w:val="20"/>
+        </w:rPr>
+        <w:t xml:space="preserve"> to get a common effect rather than specifying multiple elements to a CSS rule and then figu</w:t>
+      </w:r>
+      <w:r>
+        <w:rPr>
+          <w:rFonts w:ascii="Arial" w:hAnsi="Arial" w:cs="Arial"/>
+          <w:bCs/>
+          <w:sz w:val="20"/>
+          <w:szCs w:val="20"/>
+        </w:rPr>
+        <w:t>re out how to handle exceptions?</w:t>
+      </w:r>
+      <w:r>
+        <w:rPr>
+          <w:rFonts w:ascii="Arial" w:hAnsi="Arial" w:cs="Arial"/>
+          <w:bCs/>
+          <w:sz w:val="20"/>
+          <w:szCs w:val="20"/>
+        </w:rPr>
+        <w:t xml:space="preserve"> </w:t>
+      </w:r>
+    </w:p>
+    <w:p>
+      <w:pPr>
+        <w:tabs>
+          <w:tab w:val="left" w:pos="360"/>
+        </w:tabs>
+        <w:spacing w:before="100" w:beforeAutospacing="1" w:after="100" w:afterAutospacing="1"/>
+        <w:rPr>
+          <w:rFonts w:ascii="Arial" w:hAnsi="Arial" w:cs="Arial"/>
+          <w:bCs/>
+          <w:sz w:val="20"/>
+          <w:szCs w:val="20"/>
+        </w:rPr>
+      </w:pPr>
+      <w:r>
+        <w:rPr>
+          <w:rFonts w:ascii="Arial" w:hAnsi="Arial" w:cs="Arial"/>
+          <w:bCs/>
+          <w:sz w:val="20"/>
+          <w:szCs w:val="20"/>
+        </w:rPr>
+        <w:t>As we will find out in future classes, s</w:t>
+      </w:r>
+      <w:r>
+        <w:rPr>
+          <w:rFonts w:ascii="Arial" w:hAnsi="Arial" w:cs="Arial"/>
+          <w:bCs/>
+          <w:sz w:val="20"/>
+          <w:szCs w:val="20"/>
+        </w:rPr>
+        <w:t xml:space="preserve">cripting </w:t>
+      </w:r>
+      <w:r>
+        <w:rPr>
+          <w:rFonts w:ascii="Arial" w:hAnsi="Arial" w:cs="Arial"/>
+          <w:bCs/>
+          <w:sz w:val="20"/>
+          <w:szCs w:val="20"/>
+        </w:rPr>
+        <w:t>languages</w:t>
+      </w:r>
+      <w:r>
+        <w:rPr>
+          <w:rFonts w:ascii="Arial" w:hAnsi="Arial" w:cs="Arial"/>
+          <w:bCs/>
+          <w:sz w:val="20"/>
+          <w:szCs w:val="20"/>
+        </w:rPr>
+        <w:t>, like JavaScript,</w:t>
+      </w:r>
+      <w:r>
+        <w:rPr>
+          <w:rFonts w:ascii="Arial" w:hAnsi="Arial" w:cs="Arial"/>
+          <w:bCs/>
+          <w:sz w:val="20"/>
+          <w:szCs w:val="20"/>
+        </w:rPr>
+        <w:t xml:space="preserve"> also depend</w:t>
+      </w:r>
+      <w:r>
+        <w:rPr>
+          <w:rFonts w:ascii="Arial" w:hAnsi="Arial" w:cs="Arial"/>
+          <w:bCs/>
+          <w:sz w:val="20"/>
+          <w:szCs w:val="20"/>
+        </w:rPr>
+        <w:t xml:space="preserve"> on these same selectors to apply actions to various elements in an html page. </w:t>
+      </w:r>
+    </w:p>
+    <w:p>
+      <w:pPr>
+        <w:pStyle w:val="ListParagraph"/>
+        <w:numPr>
+          <w:ilvl w:val="0"/>
+          <w:numId w:val="3"/>
+        </w:numPr>
+        <w:tabs>
+          <w:tab w:val="left" w:pos="360"/>
+        </w:tabs>
+        <w:spacing w:before="100" w:beforeAutospacing="1" w:after="100" w:afterAutospacing="1"/>
+        <w:rPr>
+          <w:rFonts w:ascii="Arial" w:hAnsi="Arial" w:cs="Arial"/>
+          <w:b/>
+          <w:bCs/>
+          <w:sz w:val="28"/>
+          <w:szCs w:val="28"/>
+        </w:rPr>
+      </w:pPr>
+      <w:r>
+        <w:rPr>
+          <w:rFonts w:ascii="Arial" w:hAnsi="Arial" w:cs="Arial"/>
+          <w:b/>
+          <w:bCs/>
+          <w:sz w:val="28"/>
+          <w:szCs w:val="28"/>
+        </w:rPr>
+        <w:t>Selector: Multiple Classes</w:t>
+      </w:r>
+    </w:p>
+    <w:p>
+      <w:pPr>
+        <w:tabs>
+          <w:tab w:val="left" w:pos="360"/>
+        </w:tabs>
+        <w:spacing w:before="100" w:beforeAutospacing="1" w:after="100" w:afterAutospacing="1"/>
+        <w:rPr>
+          <w:rFonts w:ascii="Arial" w:hAnsi="Arial" w:cs="Arial"/>
+          <w:bCs/>
+          <w:sz w:val="20"/>
+          <w:szCs w:val="20"/>
+        </w:rPr>
+      </w:pPr>
+      <w:r>
+        <w:rPr>
+          <w:rFonts w:ascii="Arial" w:hAnsi="Arial" w:cs="Arial"/>
+          <w:bCs/>
+          <w:sz w:val="20"/>
+          <w:szCs w:val="20"/>
+        </w:rPr>
+        <w:t>You can use multiple classes in one tag – just separate them with a space. Order doesn’t matter for multiple class lists.</w:t>
+      </w:r>
+    </w:p>
+    <w:p>
+      <w:pPr>
+        <w:tabs>
+          <w:tab w:val="left" w:pos="360"/>
+        </w:tabs>
+        <w:spacing w:before="100" w:beforeAutospacing="1" w:after="100" w:afterAutospacing="1"/>
+        <w:rPr>
+          <w:rFonts w:ascii="Arial" w:hAnsi="Arial" w:cs="Arial"/>
+          <w:bCs/>
+          <w:sz w:val="20"/>
+          <w:szCs w:val="20"/>
+        </w:rPr>
+      </w:pPr>
+      <w:r>
+        <w:rPr>
+          <w:rFonts w:ascii="Arial" w:hAnsi="Arial" w:cs="Arial"/>
+          <w:bCs/>
+          <w:sz w:val="20"/>
+          <w:szCs w:val="20"/>
+        </w:rPr>
+        <w:t xml:space="preserve">There is a subtle difference in the resulting examples.  Read the CSS rules carefully and </w:t>
+      </w:r>
+      <w:r>
+        <w:rPr>
+          <w:rFonts w:ascii="Arial" w:hAnsi="Arial" w:cs="Arial"/>
+          <w:bCs/>
+          <w:sz w:val="20"/>
+          <w:szCs w:val="20"/>
+        </w:rPr>
+        <w:t xml:space="preserve">see if you can </w:t>
+      </w:r>
+      <w:r>
+        <w:rPr>
+          <w:rFonts w:ascii="Arial" w:hAnsi="Arial" w:cs="Arial"/>
+          <w:bCs/>
+          <w:sz w:val="20"/>
+          <w:szCs w:val="20"/>
+        </w:rPr>
+        <w:t>describe what caused the background to only be applied to the top line.</w:t>
+      </w:r>
+      <w:r>
+        <w:rPr>
+          <w:rFonts w:ascii="Arial" w:hAnsi="Arial" w:cs="Arial"/>
+          <w:bCs/>
+          <w:sz w:val="20"/>
+          <w:szCs w:val="20"/>
+        </w:rPr>
+        <w:t xml:space="preserve"> </w:t>
+      </w:r>
+    </w:p>
+    <w:p>
+      <w:pPr>
+        <w:tabs>
+          <w:tab w:val="left" w:pos="360"/>
+        </w:tabs>
+        <w:spacing w:before="100" w:beforeAutospacing="1" w:after="100" w:afterAutospacing="1"/>
+        <w:rPr>
+          <w:rFonts w:ascii="Arial" w:hAnsi="Arial" w:cs="Arial"/>
+          <w:bCs/>
+          <w:sz w:val="20"/>
+          <w:szCs w:val="20"/>
+        </w:rPr>
+      </w:pPr>
+      <w:r>
+        <w:rPr>
+          <w:rFonts w:ascii="Arial" w:hAnsi="Arial" w:cs="Arial"/>
+          <w:bCs/>
+          <w:sz w:val="20"/>
+          <w:szCs w:val="20"/>
+        </w:rPr>
+        <w:t>Do you notice how in the second line, only the first word is italics – what causes that?</w:t>
+      </w:r>
+    </w:p>
+    <w:p>
+      <w:pPr>
+        <w:tabs>
+          <w:tab w:val="left" w:pos="360"/>
+        </w:tabs>
+        <w:spacing w:before="100" w:beforeAutospacing="1" w:after="100" w:afterAutospacing="1"/>
+        <w:rPr>
+          <w:rFonts w:ascii="Arial" w:hAnsi="Arial" w:cs="Arial"/>
+          <w:bCs/>
+          <w:sz w:val="20"/>
+          <w:szCs w:val="20"/>
+        </w:rPr>
+      </w:pPr>
+      <w:r>
+        <w:rPr>
+          <w:rFonts w:ascii="Arial" w:hAnsi="Arial" w:cs="Arial"/>
+          <w:bCs/>
+          <w:sz w:val="20"/>
+          <w:szCs w:val="20"/>
+        </w:rPr>
+        <w:t xml:space="preserve">One more thing – HTML documents define classes and </w:t>
+      </w:r>
+      <w:r>
+        <w:rPr>
+          <w:rFonts w:ascii="Arial" w:hAnsi="Arial" w:cs="Arial"/>
+          <w:bCs/>
+          <w:sz w:val="20"/>
+          <w:szCs w:val="20"/>
+        </w:rPr>
+        <w:t>ids</w:t>
+      </w:r>
+      <w:r>
+        <w:rPr>
+          <w:rFonts w:ascii="Arial" w:hAnsi="Arial" w:cs="Arial"/>
+          <w:bCs/>
+          <w:sz w:val="20"/>
+          <w:szCs w:val="20"/>
+        </w:rPr>
+        <w:t xml:space="preserve"> as</w:t>
+      </w:r>
+      <w:r>
+        <w:rPr>
+          <w:rFonts w:ascii="Arial" w:hAnsi="Arial" w:cs="Arial"/>
+          <w:bCs/>
+          <w:sz w:val="20"/>
+          <w:szCs w:val="20"/>
+        </w:rPr>
+        <w:t xml:space="preserve"> ca</w:t>
+      </w:r>
+      <w:r>
+        <w:rPr>
+          <w:rFonts w:ascii="Arial" w:hAnsi="Arial" w:cs="Arial"/>
+          <w:bCs/>
+          <w:sz w:val="20"/>
+          <w:szCs w:val="20"/>
+        </w:rPr>
+        <w:t xml:space="preserve">se sensitive, but elements are not. So Capital lettered classes and ids are not the same item as the all </w:t>
+      </w:r>
+      <w:r>
+        <w:rPr>
+          <w:rFonts w:ascii="Arial" w:hAnsi="Arial" w:cs="Arial"/>
+          <w:bCs/>
+          <w:sz w:val="20"/>
+          <w:szCs w:val="20"/>
+        </w:rPr>
+        <w:t>lowercased</w:t>
+      </w:r>
+      <w:r>
+        <w:rPr>
+          <w:rFonts w:ascii="Arial" w:hAnsi="Arial" w:cs="Arial"/>
+          <w:bCs/>
+          <w:sz w:val="20"/>
+          <w:szCs w:val="20"/>
+        </w:rPr>
+        <w:t xml:space="preserve"> versions of the same name.</w:t>
+      </w:r>
+    </w:p>
+    <w:p>
+      <w:pPr>
+        <w:pStyle w:val="ListParagraph"/>
+        <w:numPr>
+          <w:ilvl w:val="0"/>
+          <w:numId w:val="3"/>
+        </w:numPr>
+        <w:tabs>
+          <w:tab w:val="left" w:pos="360"/>
+        </w:tabs>
+        <w:spacing w:before="100" w:beforeAutospacing="1" w:after="100" w:afterAutospacing="1"/>
+        <w:rPr>
+          <w:rFonts w:ascii="Arial" w:hAnsi="Arial" w:cs="Arial"/>
+          <w:b/>
+          <w:bCs/>
+          <w:sz w:val="28"/>
+          <w:szCs w:val="28"/>
+        </w:rPr>
+      </w:pPr>
+      <w:r>
+        <w:rPr>
+          <w:rFonts w:ascii="Arial" w:hAnsi="Arial" w:cs="Arial"/>
+          <w:b/>
+          <w:bCs/>
+          <w:sz w:val="28"/>
+          <w:szCs w:val="28"/>
+        </w:rPr>
+        <w:t>Selector: Position</w:t>
+      </w:r>
+    </w:p>
+    <w:p>
+      <w:pPr>
+        <w:tabs>
+          <w:tab w:val="left" w:pos="360"/>
+        </w:tabs>
+        <w:spacing w:before="100" w:beforeAutospacing="1" w:after="100" w:afterAutospacing="1"/>
+        <w:rPr>
+          <w:rFonts w:ascii="Arial" w:hAnsi="Arial" w:cs="Arial"/>
+          <w:bCs/>
+          <w:sz w:val="20"/>
+          <w:szCs w:val="20"/>
+        </w:rPr>
+      </w:pPr>
+      <w:r>
+        <w:rPr>
+          <w:rFonts w:ascii="Arial" w:hAnsi="Arial" w:cs="Arial"/>
+          <w:bCs/>
+          <w:sz w:val="20"/>
+          <w:szCs w:val="20"/>
+        </w:rPr>
+        <w:t xml:space="preserve">We mentioned how important to comma delineate element tags when grouping them together. This </w:t>
+      </w:r>
+      <w:r>
+        <w:rPr>
+          <w:rFonts w:ascii="Arial" w:hAnsi="Arial" w:cs="Arial"/>
+          <w:bCs/>
+          <w:sz w:val="20"/>
+          <w:szCs w:val="20"/>
+        </w:rPr>
+        <w:t xml:space="preserve">slide shows </w:t>
+      </w:r>
+      <w:r>
+        <w:rPr>
+          <w:rFonts w:ascii="Arial" w:hAnsi="Arial" w:cs="Arial"/>
+          <w:bCs/>
+          <w:sz w:val="20"/>
+          <w:szCs w:val="20"/>
+        </w:rPr>
+        <w:t xml:space="preserve">what happens when we leave out the comma – we indicate only a </w:t>
+      </w:r>
+      <w:r>
+        <w:rPr>
+          <w:rFonts w:ascii="Arial" w:hAnsi="Arial" w:cs="Arial"/>
+          <w:bCs/>
+          <w:sz w:val="20"/>
+          <w:szCs w:val="20"/>
+        </w:rPr>
+        <w:t xml:space="preserve">single </w:t>
+      </w:r>
+      <w:r>
+        <w:rPr>
+          <w:rFonts w:ascii="Arial" w:hAnsi="Arial" w:cs="Arial"/>
+          <w:bCs/>
+          <w:sz w:val="20"/>
+          <w:szCs w:val="20"/>
+        </w:rPr>
+        <w:t xml:space="preserve">nested tag </w:t>
+      </w:r>
+      <w:r>
+        <w:rPr>
+          <w:rFonts w:ascii="Arial" w:hAnsi="Arial" w:cs="Arial"/>
+          <w:bCs/>
+          <w:sz w:val="20"/>
+          <w:szCs w:val="20"/>
+        </w:rPr>
+        <w:t>type is affected by the CSS rule.</w:t>
+      </w:r>
+    </w:p>
+    <w:p>
+      <w:pPr>
+        <w:pStyle w:val="Heading3"/>
+        <w:numPr>
+          <w:ilvl w:val="0"/>
+          <w:numId w:val="3"/>
+        </w:numPr>
+        <w:shd w:val="clear" w:color="auto" w:fill="FFFFFF"/>
+        <w:spacing w:before="0" w:beforeAutospacing="0" w:after="300" w:afterAutospacing="0" w:line="216" w:lineRule="atLeast"/>
+        <w:textAlignment w:val="baseline"/>
+        <w:rPr>
+          <w:rFonts w:ascii="Arial" w:eastAsia="Times New Roman" w:hAnsi="Arial" w:cs="Arial"/>
+          <w:spacing w:val="5"/>
+          <w:sz w:val="28"/>
+          <w:szCs w:val="28"/>
+        </w:rPr>
+      </w:pPr>
+      <w:r>
+        <w:rPr>
+          <w:rFonts w:ascii="Arial" w:eastAsia="Times New Roman" w:hAnsi="Arial" w:cs="Arial"/>
+          <w:spacing w:val="5"/>
+          <w:sz w:val="28"/>
+          <w:szCs w:val="28"/>
+        </w:rPr>
+        <w:t>Property: Color</w:t>
+      </w:r>
+    </w:p>
+    <w:p>
+      <w:pPr>
+        <w:pStyle w:val="Heading3"/>
+        <w:shd w:val="clear" w:color="auto" w:fill="FFFFFF"/>
+        <w:spacing w:before="0" w:beforeAutospacing="0" w:after="300" w:afterAutospacing="0" w:line="216" w:lineRule="atLeast"/>
+        <w:textAlignment w:val="baseline"/>
+        <w:rPr>
+          <w:rFonts w:ascii="Arial" w:eastAsia="Times New Roman" w:hAnsi="Arial" w:cs="Arial"/>
+          <w:b w:val="0"/>
+          <w:spacing w:val="5"/>
+          <w:sz w:val="20"/>
+          <w:szCs w:val="20"/>
+        </w:rPr>
+      </w:pPr>
+      <w:r>
+        <w:rPr>
+          <w:rFonts w:ascii="Arial" w:eastAsia="Times New Roman" w:hAnsi="Arial" w:cs="Arial"/>
+          <w:b w:val="0"/>
+          <w:spacing w:val="5"/>
+          <w:sz w:val="20"/>
+          <w:szCs w:val="20"/>
+        </w:rPr>
+        <w:t>The property of color refers to font color. But unlike all other font properties, there is no font- in the front of the word.</w:t>
+      </w:r>
+    </w:p>
+    <w:p>
+      <w:pPr>
+        <w:pStyle w:val="Heading3"/>
+        <w:shd w:val="clear" w:color="auto" w:fill="FFFFFF"/>
+        <w:spacing w:before="0" w:beforeAutospacing="0" w:after="300" w:afterAutospacing="0" w:line="216" w:lineRule="atLeast"/>
+        <w:textAlignment w:val="baseline"/>
+        <w:rPr>
+          <w:rFonts w:ascii="Arial" w:eastAsia="Times New Roman" w:hAnsi="Arial" w:cs="Arial"/>
+          <w:b w:val="0"/>
+          <w:spacing w:val="5"/>
+          <w:sz w:val="20"/>
+          <w:szCs w:val="20"/>
+        </w:rPr>
+      </w:pPr>
+      <w:r>
+        <w:rPr>
+          <w:rFonts w:ascii="Arial" w:eastAsia="Times New Roman" w:hAnsi="Arial" w:cs="Arial"/>
+          <w:b w:val="0"/>
+          <w:spacing w:val="5"/>
+          <w:sz w:val="20"/>
+          <w:szCs w:val="20"/>
+        </w:rPr>
+        <w:t>Three ways to give color a value are:</w:t>
+      </w:r>
+    </w:p>
+    <w:p>
+      <w:pPr>
+        <w:pStyle w:val="Heading3"/>
+        <w:shd w:val="clear" w:color="auto" w:fill="FFFFFF"/>
+        <w:spacing w:before="0" w:beforeAutospacing="0" w:after="300" w:afterAutospacing="0" w:line="216" w:lineRule="atLeast"/>
+        <w:textAlignment w:val="baseline"/>
+        <w:rPr>
+          <w:rFonts w:ascii="Arial" w:eastAsia="Times New Roman" w:hAnsi="Arial" w:cs="Arial"/>
+          <w:b w:val="0"/>
+          <w:spacing w:val="5"/>
+          <w:sz w:val="20"/>
+          <w:szCs w:val="20"/>
+        </w:rPr>
+      </w:pPr>
+      <w:r>
+        <w:rPr>
+          <w:rFonts w:ascii="Arial" w:eastAsia="Times New Roman" w:hAnsi="Arial" w:cs="Arial"/>
+          <w:b w:val="0"/>
+          <w:spacing w:val="5"/>
+          <w:sz w:val="20"/>
+          <w:szCs w:val="20"/>
+        </w:rPr>
+        <w:t xml:space="preserve">Use standard color work – there are </w:t>
+      </w:r>
+      <w:r>
+        <w:rPr>
+          <w:rFonts w:ascii="Arial" w:eastAsia="Times New Roman" w:hAnsi="Arial" w:cs="Arial"/>
+          <w:b w:val="0"/>
+          <w:spacing w:val="5"/>
+          <w:sz w:val="20"/>
+          <w:szCs w:val="20"/>
+        </w:rPr>
+        <w:t>17 standard colors</w:t>
+      </w:r>
+    </w:p>
+    <w:p>
+      <w:pPr>
+        <w:pStyle w:val="Heading3"/>
+        <w:shd w:val="clear" w:color="auto" w:fill="FFFFFF"/>
+        <w:spacing w:before="0" w:beforeAutospacing="0" w:after="300" w:afterAutospacing="0" w:line="216" w:lineRule="atLeast"/>
+        <w:textAlignment w:val="baseline"/>
+        <w:rPr>
+          <w:rFonts w:ascii="Arial" w:eastAsia="Times New Roman" w:hAnsi="Arial" w:cs="Arial"/>
+          <w:b w:val="0"/>
+          <w:spacing w:val="5"/>
+          <w:sz w:val="20"/>
+          <w:szCs w:val="20"/>
+        </w:rPr>
+      </w:pPr>
+      <w:r>
+        <w:rPr>
+          <w:rFonts w:ascii="Arial" w:eastAsia="Times New Roman" w:hAnsi="Arial" w:cs="Arial"/>
+          <w:b w:val="0"/>
+          <w:spacing w:val="5"/>
+          <w:sz w:val="20"/>
+          <w:szCs w:val="20"/>
+        </w:rPr>
+        <w:t xml:space="preserve">Use the </w:t>
+      </w:r>
+      <w:r>
+        <w:rPr>
+          <w:rFonts w:ascii="Arial" w:eastAsia="Times New Roman" w:hAnsi="Arial" w:cs="Arial"/>
+          <w:b w:val="0"/>
+          <w:spacing w:val="5"/>
+          <w:sz w:val="20"/>
+          <w:szCs w:val="20"/>
+        </w:rPr>
+        <w:t>RGB</w:t>
+      </w:r>
+      <w:r>
+        <w:rPr>
+          <w:rFonts w:ascii="Arial" w:eastAsia="Times New Roman" w:hAnsi="Arial" w:cs="Arial"/>
+          <w:b w:val="0"/>
+          <w:spacing w:val="5"/>
+          <w:sz w:val="20"/>
+          <w:szCs w:val="20"/>
+        </w:rPr>
+        <w:t xml:space="preserve"> values that is a comma-delimited list of three numbers. </w:t>
+      </w:r>
+    </w:p>
+    <w:p>
+      <w:pPr>
+        <w:pStyle w:val="Heading3"/>
+        <w:shd w:val="clear" w:color="auto" w:fill="FFFFFF"/>
+        <w:spacing w:before="0" w:beforeAutospacing="0" w:after="300" w:afterAutospacing="0" w:line="216" w:lineRule="atLeast"/>
+        <w:textAlignment w:val="baseline"/>
+        <w:rPr>
+          <w:rFonts w:ascii="Arial" w:eastAsia="Times New Roman" w:hAnsi="Arial" w:cs="Arial"/>
+          <w:b w:val="0"/>
+          <w:spacing w:val="5"/>
+          <w:sz w:val="20"/>
+          <w:szCs w:val="20"/>
+        </w:rPr>
+      </w:pPr>
+      <w:r>
+        <w:rPr>
+          <w:rFonts w:ascii="Arial" w:eastAsia="Times New Roman" w:hAnsi="Arial" w:cs="Arial"/>
+          <w:b w:val="0"/>
+          <w:spacing w:val="5"/>
+          <w:sz w:val="20"/>
+          <w:szCs w:val="20"/>
+        </w:rPr>
+        <w:t xml:space="preserve">Finally there is the Hex value which starts with a # and uses hexadecimal values corresponding to the three </w:t>
+      </w:r>
+      <w:r>
+        <w:rPr>
+          <w:rFonts w:ascii="Arial" w:eastAsia="Times New Roman" w:hAnsi="Arial" w:cs="Arial"/>
+          <w:b w:val="0"/>
+          <w:spacing w:val="5"/>
+          <w:sz w:val="20"/>
+          <w:szCs w:val="20"/>
+        </w:rPr>
+        <w:t>RGB</w:t>
+      </w:r>
+      <w:r>
+        <w:rPr>
+          <w:rFonts w:ascii="Arial" w:eastAsia="Times New Roman" w:hAnsi="Arial" w:cs="Arial"/>
+          <w:b w:val="0"/>
+          <w:spacing w:val="5"/>
+          <w:sz w:val="20"/>
+          <w:szCs w:val="20"/>
+        </w:rPr>
+        <w:t xml:space="preserve"> values. Since Hexadecimal means 16, you can imagine that there are 16 hex numbers – 0 through 9 and</w:t>
+      </w:r>
+      <w:r>
+        <w:rPr>
+          <w:rFonts w:ascii="Arial" w:eastAsia="Times New Roman" w:hAnsi="Arial" w:cs="Arial"/>
+          <w:b w:val="0"/>
+          <w:spacing w:val="5"/>
+          <w:sz w:val="20"/>
+          <w:szCs w:val="20"/>
+        </w:rPr>
+        <w:t xml:space="preserve"> the letters A-F representing 10-16. </w:t>
+      </w:r>
+    </w:p>
+    <w:p>
+      <w:pPr>
+        <w:pStyle w:val="Heading3"/>
+        <w:shd w:val="clear" w:color="auto" w:fill="FFFFFF"/>
+        <w:spacing w:before="0" w:beforeAutospacing="0" w:after="300" w:afterAutospacing="0" w:line="216" w:lineRule="atLeast"/>
+        <w:textAlignment w:val="baseline"/>
+        <w:rPr>
+          <w:rFonts w:ascii="Arial" w:eastAsia="Times New Roman" w:hAnsi="Arial" w:cs="Arial"/>
+          <w:b w:val="0"/>
+          <w:spacing w:val="5"/>
+          <w:sz w:val="20"/>
+          <w:szCs w:val="20"/>
+        </w:rPr>
+      </w:pPr>
+      <w:r>
+        <w:rPr>
+          <w:rFonts w:ascii="Arial" w:eastAsia="Times New Roman" w:hAnsi="Arial" w:cs="Arial"/>
+          <w:b w:val="0"/>
+          <w:spacing w:val="5"/>
+          <w:sz w:val="20"/>
+          <w:szCs w:val="20"/>
+        </w:rPr>
+        <w:t>This works similar to the binary system where there are only 2 digits 1 and 0 and each move to the left is the doubling of the value of the digit.</w:t>
+      </w:r>
+    </w:p>
+    <w:p>
+      <w:pPr>
+        <w:pStyle w:val="Heading3"/>
+        <w:shd w:val="clear" w:color="auto" w:fill="FFFFFF"/>
+        <w:spacing w:before="0" w:beforeAutospacing="0" w:after="300" w:afterAutospacing="0" w:line="216" w:lineRule="atLeast"/>
+        <w:textAlignment w:val="baseline"/>
+        <w:rPr>
+          <w:rFonts w:ascii="Arial" w:eastAsia="Times New Roman" w:hAnsi="Arial" w:cs="Arial"/>
+          <w:b w:val="0"/>
+          <w:spacing w:val="5"/>
+          <w:sz w:val="20"/>
+          <w:szCs w:val="20"/>
+        </w:rPr>
+      </w:pPr>
+      <w:r>
+        <w:rPr>
+          <w:rFonts w:ascii="Arial" w:eastAsia="Times New Roman" w:hAnsi="Arial" w:cs="Arial"/>
+          <w:b w:val="0"/>
+          <w:spacing w:val="5"/>
+          <w:sz w:val="20"/>
+          <w:szCs w:val="20"/>
+        </w:rPr>
+        <w:t>In this example the double FF has the same value as 255, and each 00 is the same as the corresponding 0 in the RGB list.</w:t>
+      </w:r>
+    </w:p>
+    <w:p>
+      <w:pPr>
+        <w:pStyle w:val="Heading3"/>
+        <w:numPr>
+          <w:ilvl w:val="0"/>
+          <w:numId w:val="3"/>
+        </w:numPr>
+        <w:shd w:val="clear" w:color="auto" w:fill="FFFFFF"/>
+        <w:spacing w:before="0" w:beforeAutospacing="0" w:after="300" w:afterAutospacing="0" w:line="216" w:lineRule="atLeast"/>
+        <w:textAlignment w:val="baseline"/>
+        <w:rPr>
+          <w:rFonts w:ascii="Arial" w:eastAsia="Times New Roman" w:hAnsi="Arial" w:cs="Arial"/>
+          <w:spacing w:val="5"/>
+          <w:sz w:val="28"/>
+          <w:szCs w:val="28"/>
+        </w:rPr>
+      </w:pPr>
+      <w:r>
+        <w:rPr>
+          <w:rFonts w:ascii="Arial" w:eastAsia="Times New Roman" w:hAnsi="Arial" w:cs="Arial"/>
+          <w:spacing w:val="5"/>
+          <w:sz w:val="28"/>
+          <w:szCs w:val="28"/>
+        </w:rPr>
+        <w:t>Property: Background-Color</w:t>
+      </w:r>
+    </w:p>
+    <w:p>
+      <w:pPr>
+        <w:pStyle w:val="Heading3"/>
+        <w:shd w:val="clear" w:color="auto" w:fill="FFFFFF"/>
+        <w:spacing w:before="0" w:beforeAutospacing="0" w:after="300" w:afterAutospacing="0" w:line="216" w:lineRule="atLeast"/>
+        <w:textAlignment w:val="baseline"/>
+        <w:rPr>
+          <w:rFonts w:ascii="Arial" w:eastAsia="Times New Roman" w:hAnsi="Arial" w:cs="Arial"/>
+          <w:b w:val="0"/>
+          <w:spacing w:val="5"/>
+          <w:sz w:val="20"/>
+          <w:szCs w:val="20"/>
+        </w:rPr>
+      </w:pPr>
+      <w:r>
+        <w:rPr>
+          <w:rFonts w:ascii="Arial" w:eastAsia="Times New Roman" w:hAnsi="Arial" w:cs="Arial"/>
+          <w:b w:val="0"/>
+          <w:spacing w:val="5"/>
+          <w:sz w:val="20"/>
+          <w:szCs w:val="20"/>
+        </w:rPr>
+        <w:t xml:space="preserve">The background color is pretty much </w:t>
+      </w:r>
+      <w:r>
+        <w:rPr>
+          <w:rFonts w:ascii="Arial" w:eastAsia="Times New Roman" w:hAnsi="Arial" w:cs="Arial"/>
+          <w:b w:val="0"/>
+          <w:spacing w:val="5"/>
+          <w:sz w:val="20"/>
+          <w:szCs w:val="20"/>
+        </w:rPr>
+        <w:t>has the same values for the value as color. I suppose you could have black on black or white on white, but contrasting colors work better.</w:t>
+      </w:r>
+    </w:p>
+    <w:p>
+      <w:pPr>
+        <w:pStyle w:val="Heading3"/>
+        <w:numPr>
+          <w:ilvl w:val="0"/>
+          <w:numId w:val="3"/>
+        </w:numPr>
+        <w:shd w:val="clear" w:color="auto" w:fill="FFFFFF"/>
+        <w:spacing w:before="0" w:beforeAutospacing="0" w:after="300" w:afterAutospacing="0" w:line="216" w:lineRule="atLeast"/>
+        <w:textAlignment w:val="baseline"/>
+        <w:rPr>
+          <w:rFonts w:ascii="Arial" w:eastAsia="Times New Roman" w:hAnsi="Arial" w:cs="Arial"/>
+          <w:b w:val="0"/>
+          <w:spacing w:val="5"/>
+          <w:sz w:val="20"/>
+          <w:szCs w:val="20"/>
+        </w:rPr>
+      </w:pPr>
+      <w:r>
+        <w:rPr>
+          <w:rFonts w:ascii="Arial" w:eastAsia="Times New Roman" w:hAnsi="Arial" w:cs="Arial"/>
+          <w:spacing w:val="5"/>
+          <w:sz w:val="28"/>
+          <w:szCs w:val="28"/>
+        </w:rPr>
+        <w:t>Property: Font-Family</w:t>
+      </w:r>
+    </w:p>
+    <w:p>
+      <w:pPr>
+        <w:pStyle w:val="Heading3"/>
+        <w:shd w:val="clear" w:color="auto" w:fill="FFFFFF"/>
+        <w:spacing w:before="0" w:beforeAutospacing="0" w:after="300" w:afterAutospacing="0" w:line="216" w:lineRule="atLeast"/>
+        <w:textAlignment w:val="baseline"/>
+        <w:rPr>
+          <w:rFonts w:ascii="Arial" w:eastAsia="Times New Roman" w:hAnsi="Arial" w:cs="Arial"/>
+          <w:b w:val="0"/>
+          <w:spacing w:val="5"/>
+          <w:sz w:val="20"/>
+          <w:szCs w:val="20"/>
+        </w:rPr>
+      </w:pPr>
+      <w:r>
+        <w:rPr>
+          <w:rFonts w:ascii="Arial" w:eastAsia="Times New Roman" w:hAnsi="Arial" w:cs="Arial"/>
+          <w:b w:val="0"/>
+          <w:spacing w:val="5"/>
+          <w:sz w:val="20"/>
+          <w:szCs w:val="20"/>
+        </w:rPr>
+        <w:t xml:space="preserve">There are a number of ways to label what is effectively the same </w:t>
+      </w:r>
+      <w:r>
+        <w:rPr>
+          <w:rFonts w:ascii="Arial" w:eastAsia="Times New Roman" w:hAnsi="Arial" w:cs="Arial"/>
+          <w:b w:val="0"/>
+          <w:spacing w:val="5"/>
+          <w:sz w:val="20"/>
+          <w:szCs w:val="20"/>
+        </w:rPr>
+        <w:t>font;</w:t>
+      </w:r>
+      <w:r>
+        <w:rPr>
+          <w:rFonts w:ascii="Arial" w:eastAsia="Times New Roman" w:hAnsi="Arial" w:cs="Arial"/>
+          <w:b w:val="0"/>
+          <w:spacing w:val="5"/>
+          <w:sz w:val="20"/>
+          <w:szCs w:val="20"/>
+        </w:rPr>
+        <w:t xml:space="preserve"> CSS makes a valiant attempt to help the browser sour out the mess. What we think of as a font</w:t>
+      </w:r>
+      <w:r>
+        <w:rPr>
+          <w:rFonts w:ascii="Arial" w:eastAsia="Times New Roman" w:hAnsi="Arial" w:cs="Arial"/>
+          <w:b w:val="0"/>
+          <w:spacing w:val="5"/>
+          <w:sz w:val="20"/>
+          <w:szCs w:val="20"/>
+        </w:rPr>
+        <w:t xml:space="preserve"> may be composed of a number of variants – font faces including Bold, Italic, Oblique, and Regular and in combination. A font-family is the combination of all the variants. </w:t>
+      </w:r>
+    </w:p>
+    <w:p>
+      <w:pPr>
+        <w:pStyle w:val="Heading3"/>
+        <w:shd w:val="clear" w:color="auto" w:fill="FFFFFF"/>
+        <w:spacing w:before="0" w:beforeAutospacing="0" w:after="300" w:afterAutospacing="0" w:line="216" w:lineRule="atLeast"/>
+        <w:textAlignment w:val="baseline"/>
+        <w:rPr>
+          <w:rFonts w:ascii="Arial" w:eastAsia="Times New Roman" w:hAnsi="Arial" w:cs="Arial"/>
+          <w:b w:val="0"/>
+          <w:spacing w:val="5"/>
+          <w:sz w:val="20"/>
+          <w:szCs w:val="20"/>
+        </w:rPr>
+      </w:pPr>
+      <w:r>
+        <w:rPr>
+          <w:rFonts w:ascii="Arial" w:eastAsia="Times New Roman" w:hAnsi="Arial" w:cs="Arial"/>
+          <w:b w:val="0"/>
+          <w:spacing w:val="5"/>
+          <w:sz w:val="20"/>
+          <w:szCs w:val="20"/>
+        </w:rPr>
+        <w:t xml:space="preserve">In addition to specific font families, which may or may not exist universally on all clients, Times, Helvetica etc. there are fie generic font families: serif, sans-serif (without serif), </w:t>
+      </w:r>
+      <w:proofErr w:type="spellStart"/>
+      <w:r>
+        <w:rPr>
+          <w:rFonts w:ascii="Arial" w:eastAsia="Times New Roman" w:hAnsi="Arial" w:cs="Arial"/>
+          <w:b w:val="0"/>
+          <w:spacing w:val="5"/>
+          <w:sz w:val="20"/>
+          <w:szCs w:val="20"/>
+        </w:rPr>
+        <w:t>monospace</w:t>
+      </w:r>
+      <w:proofErr w:type="spellEnd"/>
+      <w:r>
+        <w:rPr>
+          <w:rFonts w:ascii="Arial" w:eastAsia="Times New Roman" w:hAnsi="Arial" w:cs="Arial"/>
+          <w:b w:val="0"/>
+          <w:spacing w:val="5"/>
+          <w:sz w:val="20"/>
+          <w:szCs w:val="20"/>
+        </w:rPr>
+        <w:t xml:space="preserve">, cursive and fantasy fonts. </w:t>
+      </w:r>
+    </w:p>
+    <w:p>
+      <w:pPr>
+        <w:pStyle w:val="Heading3"/>
+        <w:numPr>
+          <w:ilvl w:val="0"/>
+          <w:numId w:val="3"/>
+        </w:numPr>
+        <w:shd w:val="clear" w:color="auto" w:fill="FFFFFF"/>
+        <w:spacing w:before="0" w:beforeAutospacing="0" w:after="300" w:afterAutospacing="0" w:line="216" w:lineRule="atLeast"/>
+        <w:textAlignment w:val="baseline"/>
+        <w:rPr>
+          <w:rFonts w:ascii="Arial" w:eastAsia="Times New Roman" w:hAnsi="Arial" w:cs="Arial"/>
+          <w:spacing w:val="5"/>
+          <w:sz w:val="28"/>
+          <w:szCs w:val="28"/>
+        </w:rPr>
+      </w:pPr>
+      <w:r>
+        <w:rPr>
+          <w:rFonts w:ascii="Arial" w:eastAsia="Times New Roman" w:hAnsi="Arial" w:cs="Arial"/>
+          <w:spacing w:val="5"/>
+          <w:sz w:val="28"/>
+          <w:szCs w:val="28"/>
+        </w:rPr>
+        <w:t>Property: Font-Size</w:t>
+      </w:r>
+    </w:p>
+    <w:p>
+      <w:pPr>
+        <w:pStyle w:val="Heading3"/>
+        <w:shd w:val="clear" w:color="auto" w:fill="FFFFFF"/>
+        <w:spacing w:before="0" w:beforeAutospacing="0" w:after="300" w:afterAutospacing="0" w:line="216" w:lineRule="atLeast"/>
+        <w:textAlignment w:val="baseline"/>
+        <w:rPr>
+          <w:rFonts w:ascii="Arial" w:eastAsia="Times New Roman" w:hAnsi="Arial" w:cs="Arial"/>
+          <w:b w:val="0"/>
+          <w:spacing w:val="5"/>
+          <w:sz w:val="20"/>
+          <w:szCs w:val="20"/>
+        </w:rPr>
+      </w:pPr>
+      <w:r>
+        <w:rPr>
+          <w:rFonts w:ascii="Arial" w:eastAsia="Times New Roman" w:hAnsi="Arial" w:cs="Arial"/>
+          <w:b w:val="0"/>
+          <w:spacing w:val="5"/>
+          <w:sz w:val="20"/>
+          <w:szCs w:val="20"/>
+        </w:rPr>
+        <w:t xml:space="preserve">Font size can also be designated </w:t>
+      </w:r>
+      <w:r>
+        <w:rPr>
+          <w:rFonts w:ascii="Arial" w:eastAsia="Times New Roman" w:hAnsi="Arial" w:cs="Arial"/>
+          <w:b w:val="0"/>
+          <w:spacing w:val="5"/>
+          <w:sz w:val="20"/>
+          <w:szCs w:val="20"/>
+        </w:rPr>
+        <w:t xml:space="preserve">similarly to tee-shirt sizes: xx-small to xx-large </w:t>
+      </w:r>
+      <w:proofErr w:type="gramStart"/>
+      <w:r>
+        <w:rPr>
+          <w:rFonts w:ascii="Arial" w:eastAsia="Times New Roman" w:hAnsi="Arial" w:cs="Arial"/>
+          <w:b w:val="0"/>
+          <w:spacing w:val="5"/>
+          <w:sz w:val="20"/>
+          <w:szCs w:val="20"/>
+        </w:rPr>
+        <w:t xml:space="preserve">and </w:t>
+      </w:r>
+      <w:r>
+        <w:rPr>
+          <w:rFonts w:ascii="Arial" w:eastAsia="Times New Roman" w:hAnsi="Arial" w:cs="Arial"/>
+          <w:b w:val="0"/>
+          <w:spacing w:val="5"/>
+          <w:sz w:val="20"/>
+          <w:szCs w:val="20"/>
+        </w:rPr>
+        <w:t xml:space="preserve"> </w:t>
+      </w:r>
+      <w:r>
+        <w:rPr>
+          <w:rFonts w:ascii="Arial" w:eastAsia="Times New Roman" w:hAnsi="Arial" w:cs="Arial"/>
+          <w:b w:val="0"/>
+          <w:spacing w:val="5"/>
+          <w:sz w:val="20"/>
+          <w:szCs w:val="20"/>
+        </w:rPr>
+        <w:t>as</w:t>
+      </w:r>
+      <w:proofErr w:type="gramEnd"/>
+      <w:r>
+        <w:rPr>
+          <w:rFonts w:ascii="Arial" w:eastAsia="Times New Roman" w:hAnsi="Arial" w:cs="Arial"/>
+          <w:b w:val="0"/>
+          <w:spacing w:val="5"/>
+          <w:sz w:val="20"/>
+          <w:szCs w:val="20"/>
+        </w:rPr>
+        <w:t xml:space="preserve"> “</w:t>
+      </w:r>
+      <w:r>
+        <w:rPr>
+          <w:rFonts w:ascii="Arial" w:eastAsia="Times New Roman" w:hAnsi="Arial" w:cs="Arial"/>
+          <w:b w:val="0"/>
+          <w:spacing w:val="5"/>
+          <w:sz w:val="20"/>
+          <w:szCs w:val="20"/>
+        </w:rPr>
+        <w:t>smaller</w:t>
+      </w:r>
+      <w:r>
+        <w:rPr>
+          <w:rFonts w:ascii="Arial" w:eastAsia="Times New Roman" w:hAnsi="Arial" w:cs="Arial"/>
+          <w:b w:val="0"/>
+          <w:spacing w:val="5"/>
+          <w:sz w:val="20"/>
+          <w:szCs w:val="20"/>
+        </w:rPr>
+        <w:t>” or “larger</w:t>
+      </w:r>
+      <w:r>
+        <w:rPr>
+          <w:rFonts w:ascii="Arial" w:eastAsia="Times New Roman" w:hAnsi="Arial" w:cs="Arial"/>
+          <w:b w:val="0"/>
+          <w:spacing w:val="5"/>
+          <w:sz w:val="20"/>
+          <w:szCs w:val="20"/>
+        </w:rPr>
+        <w:t>”</w:t>
+      </w:r>
+      <w:r>
+        <w:rPr>
+          <w:rFonts w:ascii="Arial" w:eastAsia="Times New Roman" w:hAnsi="Arial" w:cs="Arial"/>
+          <w:b w:val="0"/>
+          <w:spacing w:val="5"/>
+          <w:sz w:val="20"/>
+          <w:szCs w:val="20"/>
+        </w:rPr>
+        <w:t xml:space="preserve"> than the current font-size</w:t>
+      </w:r>
+      <w:r>
+        <w:rPr>
+          <w:rFonts w:ascii="Arial" w:eastAsia="Times New Roman" w:hAnsi="Arial" w:cs="Arial"/>
+          <w:b w:val="0"/>
+          <w:spacing w:val="5"/>
+          <w:sz w:val="20"/>
+          <w:szCs w:val="20"/>
+        </w:rPr>
+        <w:t xml:space="preserve">. </w:t>
+      </w:r>
+      <w:r>
+        <w:rPr>
+          <w:rFonts w:ascii="Arial" w:eastAsia="Times New Roman" w:hAnsi="Arial" w:cs="Arial"/>
+          <w:b w:val="0"/>
+          <w:spacing w:val="5"/>
+          <w:sz w:val="20"/>
+          <w:szCs w:val="20"/>
+        </w:rPr>
+        <w:t>These “absolute” sizes are scaled in relationship to each other and correspond to the pixel size of the medium sized letter.</w:t>
+      </w:r>
+    </w:p>
+    <w:p>
+      <w:pPr>
+        <w:pStyle w:val="Heading3"/>
+        <w:numPr>
+          <w:ilvl w:val="0"/>
+          <w:numId w:val="3"/>
+        </w:numPr>
+        <w:shd w:val="clear" w:color="auto" w:fill="FFFFFF"/>
+        <w:spacing w:before="0" w:beforeAutospacing="0" w:after="300" w:afterAutospacing="0" w:line="216" w:lineRule="atLeast"/>
+        <w:textAlignment w:val="baseline"/>
+        <w:rPr>
+          <w:rFonts w:ascii="Arial" w:eastAsia="Times New Roman" w:hAnsi="Arial" w:cs="Arial"/>
+          <w:spacing w:val="5"/>
+          <w:sz w:val="28"/>
+          <w:szCs w:val="28"/>
+        </w:rPr>
+      </w:pPr>
+      <w:r>
+        <w:rPr>
+          <w:rFonts w:ascii="Arial" w:eastAsia="Times New Roman" w:hAnsi="Arial" w:cs="Arial"/>
+          <w:spacing w:val="5"/>
+          <w:sz w:val="28"/>
+          <w:szCs w:val="28"/>
+        </w:rPr>
+        <w:t xml:space="preserve">Property: </w:t>
+      </w:r>
+      <w:r>
+        <w:rPr>
+          <w:rFonts w:ascii="Arial" w:eastAsia="Times New Roman" w:hAnsi="Arial" w:cs="Arial"/>
+          <w:spacing w:val="5"/>
+          <w:sz w:val="28"/>
+          <w:szCs w:val="28"/>
+        </w:rPr>
+        <w:t>Fonts [S</w:t>
+      </w:r>
+      <w:r>
+        <w:rPr>
+          <w:rFonts w:ascii="Arial" w:eastAsia="Times New Roman" w:hAnsi="Arial" w:cs="Arial"/>
+          <w:spacing w:val="5"/>
+          <w:sz w:val="28"/>
+          <w:szCs w:val="28"/>
+        </w:rPr>
+        <w:t>horthand]</w:t>
+      </w:r>
+    </w:p>
+    <w:p>
+      <w:pPr>
+        <w:pStyle w:val="Heading3"/>
+        <w:shd w:val="clear" w:color="auto" w:fill="FFFFFF"/>
+        <w:spacing w:before="0" w:beforeAutospacing="0" w:after="300" w:afterAutospacing="0" w:line="216" w:lineRule="atLeast"/>
+        <w:textAlignment w:val="baseline"/>
+        <w:rPr>
+          <w:rFonts w:ascii="Arial" w:eastAsia="Times New Roman" w:hAnsi="Arial" w:cs="Arial"/>
+          <w:b w:val="0"/>
+          <w:spacing w:val="5"/>
+          <w:sz w:val="20"/>
+          <w:szCs w:val="20"/>
+        </w:rPr>
+      </w:pPr>
+      <w:r>
+        <w:rPr>
+          <w:rFonts w:ascii="Arial" w:eastAsia="Times New Roman" w:hAnsi="Arial" w:cs="Arial"/>
+          <w:b w:val="0"/>
+          <w:spacing w:val="5"/>
+          <w:sz w:val="20"/>
+          <w:szCs w:val="20"/>
+        </w:rPr>
+        <w:t>There are lots of ways to modify the appearance of character on a page. Given so many degrees-of-freedom, it’s not surprising that multiple values should be able to appear in a space-delimited list with just “font” as the property.</w:t>
+      </w:r>
+    </w:p>
+    <w:p>
+      <w:pPr>
+        <w:pStyle w:val="Heading3"/>
+        <w:numPr>
+          <w:ilvl w:val="0"/>
+          <w:numId w:val="3"/>
+        </w:numPr>
+        <w:shd w:val="clear" w:color="auto" w:fill="FFFFFF"/>
+        <w:spacing w:before="0" w:beforeAutospacing="0" w:after="300" w:afterAutospacing="0" w:line="216" w:lineRule="atLeast"/>
+        <w:textAlignment w:val="baseline"/>
+        <w:rPr>
+          <w:rFonts w:ascii="Arial" w:eastAsia="Times New Roman" w:hAnsi="Arial" w:cs="Arial"/>
+          <w:spacing w:val="5"/>
+          <w:sz w:val="28"/>
+          <w:szCs w:val="28"/>
+        </w:rPr>
+      </w:pPr>
+      <w:r>
+        <w:rPr>
+          <w:rFonts w:ascii="Arial" w:eastAsia="Times New Roman" w:hAnsi="Arial" w:cs="Arial"/>
+          <w:spacing w:val="5"/>
+          <w:sz w:val="28"/>
+          <w:szCs w:val="28"/>
+        </w:rPr>
+        <w:t>Connecting CSS to HTML</w:t>
+      </w:r>
+    </w:p>
+    <w:p>
+      <w:pPr>
+        <w:pStyle w:val="Heading3"/>
+        <w:numPr>
+          <w:ilvl w:val="0"/>
+          <w:numId w:val="3"/>
+        </w:numPr>
+        <w:shd w:val="clear" w:color="auto" w:fill="FFFFFF"/>
+        <w:spacing w:before="0" w:beforeAutospacing="0" w:after="300" w:afterAutospacing="0" w:line="216" w:lineRule="atLeast"/>
+        <w:textAlignment w:val="baseline"/>
+        <w:rPr>
+          <w:rFonts w:ascii="Arial" w:eastAsia="Times New Roman" w:hAnsi="Arial" w:cs="Arial"/>
+          <w:spacing w:val="5"/>
+          <w:sz w:val="28"/>
+          <w:szCs w:val="28"/>
+        </w:rPr>
+      </w:pPr>
+      <w:r>
+        <w:rPr>
+          <w:rFonts w:ascii="Arial" w:eastAsia="Times New Roman" w:hAnsi="Arial" w:cs="Arial"/>
+          <w:spacing w:val="5"/>
+          <w:sz w:val="28"/>
+          <w:szCs w:val="28"/>
+        </w:rPr>
+        <w:t>Connecting CSS to HTML: Inline</w:t>
+      </w:r>
+    </w:p>
+    <w:p>
+      <w:pPr>
+        <w:pStyle w:val="Heading3"/>
+        <w:numPr>
+          <w:ilvl w:val="0"/>
+          <w:numId w:val="3"/>
+        </w:numPr>
+        <w:shd w:val="clear" w:color="auto" w:fill="FFFFFF"/>
+        <w:spacing w:before="0" w:beforeAutospacing="0" w:after="300" w:afterAutospacing="0" w:line="216" w:lineRule="atLeast"/>
+        <w:textAlignment w:val="baseline"/>
+        <w:rPr>
+          <w:rFonts w:ascii="Arial" w:eastAsia="Times New Roman" w:hAnsi="Arial" w:cs="Arial"/>
+          <w:spacing w:val="5"/>
+          <w:sz w:val="28"/>
+          <w:szCs w:val="28"/>
+        </w:rPr>
+      </w:pPr>
+      <w:r>
+        <w:rPr>
+          <w:rFonts w:ascii="Arial" w:eastAsia="Times New Roman" w:hAnsi="Arial" w:cs="Arial"/>
+          <w:spacing w:val="5"/>
+          <w:sz w:val="28"/>
+          <w:szCs w:val="28"/>
+        </w:rPr>
+        <w:t xml:space="preserve">Connecting CSS to HTML: </w:t>
+      </w:r>
+      <w:r>
+        <w:rPr>
+          <w:rFonts w:ascii="Arial" w:eastAsia="Times New Roman" w:hAnsi="Arial" w:cs="Arial"/>
+          <w:spacing w:val="5"/>
+          <w:sz w:val="28"/>
+          <w:szCs w:val="28"/>
+        </w:rPr>
+        <w:t>Embedded</w:t>
+      </w:r>
+    </w:p>
+    <w:p>
+      <w:pPr>
+        <w:pStyle w:val="Heading3"/>
+        <w:numPr>
+          <w:ilvl w:val="0"/>
+          <w:numId w:val="3"/>
+        </w:numPr>
+        <w:shd w:val="clear" w:color="auto" w:fill="FFFFFF"/>
+        <w:spacing w:before="0" w:beforeAutospacing="0" w:after="300" w:afterAutospacing="0" w:line="216" w:lineRule="atLeast"/>
+        <w:textAlignment w:val="baseline"/>
+        <w:rPr>
+          <w:rFonts w:ascii="Arial" w:eastAsia="Times New Roman" w:hAnsi="Arial" w:cs="Arial"/>
+          <w:spacing w:val="5"/>
+          <w:sz w:val="28"/>
+          <w:szCs w:val="28"/>
+        </w:rPr>
+      </w:pPr>
+      <w:r>
+        <w:rPr>
+          <w:rFonts w:ascii="Arial" w:eastAsia="Times New Roman" w:hAnsi="Arial" w:cs="Arial"/>
+          <w:spacing w:val="5"/>
+          <w:sz w:val="28"/>
+          <w:szCs w:val="28"/>
+        </w:rPr>
+        <w:t xml:space="preserve">Connecting CSS to HTML: </w:t>
+      </w:r>
+      <w:r>
+        <w:rPr>
+          <w:rFonts w:ascii="Arial" w:eastAsia="Times New Roman" w:hAnsi="Arial" w:cs="Arial"/>
+          <w:spacing w:val="5"/>
+          <w:sz w:val="28"/>
+          <w:szCs w:val="28"/>
+        </w:rPr>
+        <w:t>Linked</w:t>
+      </w:r>
+    </w:p>
+    <w:p>
+      <w:pPr>
+        <w:pStyle w:val="Heading3"/>
+        <w:numPr>
+          <w:ilvl w:val="0"/>
+          <w:numId w:val="3"/>
+        </w:numPr>
+        <w:shd w:val="clear" w:color="auto" w:fill="FFFFFF"/>
+        <w:spacing w:before="0" w:beforeAutospacing="0" w:after="300" w:afterAutospacing="0" w:line="216" w:lineRule="atLeast"/>
+        <w:textAlignment w:val="baseline"/>
+        <w:rPr>
+          <w:rFonts w:ascii="Arial" w:eastAsia="Times New Roman" w:hAnsi="Arial" w:cs="Arial"/>
+          <w:spacing w:val="5"/>
+          <w:sz w:val="28"/>
+          <w:szCs w:val="28"/>
+        </w:rPr>
+      </w:pPr>
+      <w:r>
+        <w:rPr>
+          <w:rFonts w:ascii="Arial" w:eastAsia="Times New Roman" w:hAnsi="Arial" w:cs="Arial"/>
+          <w:spacing w:val="5"/>
+          <w:sz w:val="28"/>
+          <w:szCs w:val="28"/>
+        </w:rPr>
+        <w:t>Let’s Develop IT!</w:t>
+      </w:r>
+    </w:p>
+    <w:p>
+      <w:pPr>
+        <w:pStyle w:val="Heading3"/>
+        <w:numPr>
+          <w:ilvl w:val="0"/>
+          <w:numId w:val="3"/>
+        </w:numPr>
+        <w:shd w:val="clear" w:color="auto" w:fill="FFFFFF"/>
+        <w:spacing w:before="0" w:beforeAutospacing="0" w:after="300" w:afterAutospacing="0" w:line="216" w:lineRule="atLeast"/>
+        <w:textAlignment w:val="baseline"/>
+        <w:rPr>
+          <w:rFonts w:ascii="Arial" w:eastAsia="Times New Roman" w:hAnsi="Arial" w:cs="Arial"/>
+          <w:spacing w:val="5"/>
+          <w:sz w:val="28"/>
+          <w:szCs w:val="28"/>
+        </w:rPr>
+      </w:pPr>
+      <w:r>
+        <w:rPr>
+          <w:rFonts w:ascii="Arial" w:eastAsia="Times New Roman" w:hAnsi="Arial" w:cs="Arial"/>
+          <w:spacing w:val="5"/>
+          <w:sz w:val="28"/>
+          <w:szCs w:val="28"/>
+        </w:rPr>
+        <w:t>Cascading</w:t>
+      </w:r>
+    </w:p>
+    <w:p>
+      <w:pPr>
+        <w:pStyle w:val="Heading3"/>
+        <w:numPr>
+          <w:ilvl w:val="0"/>
+          <w:numId w:val="3"/>
+        </w:numPr>
+        <w:shd w:val="clear" w:color="auto" w:fill="FFFFFF"/>
+        <w:spacing w:before="0" w:beforeAutospacing="0" w:after="300" w:afterAutospacing="0" w:line="216" w:lineRule="atLeast"/>
+        <w:textAlignment w:val="baseline"/>
+        <w:rPr>
+          <w:rFonts w:ascii="Arial" w:eastAsia="Times New Roman" w:hAnsi="Arial" w:cs="Arial"/>
+          <w:spacing w:val="5"/>
+          <w:sz w:val="28"/>
+          <w:szCs w:val="28"/>
+        </w:rPr>
+      </w:pPr>
+      <w:r>
+        <w:rPr>
+          <w:rFonts w:ascii="Arial" w:eastAsia="Times New Roman" w:hAnsi="Arial" w:cs="Arial"/>
+          <w:spacing w:val="5"/>
+          <w:sz w:val="28"/>
+          <w:szCs w:val="28"/>
+        </w:rPr>
+        <w:t>Selector Priority/Specificity</w:t>
+      </w:r>
+    </w:p>
+    <w:p>
+      <w:pPr>
+        <w:pStyle w:val="Heading3"/>
+        <w:numPr>
+          <w:ilvl w:val="0"/>
+          <w:numId w:val="3"/>
+        </w:numPr>
+        <w:shd w:val="clear" w:color="auto" w:fill="FFFFFF"/>
+        <w:spacing w:before="0" w:beforeAutospacing="0" w:after="300" w:afterAutospacing="0" w:line="216" w:lineRule="atLeast"/>
+        <w:textAlignment w:val="baseline"/>
+        <w:rPr>
+          <w:rFonts w:ascii="Arial" w:eastAsia="Times New Roman" w:hAnsi="Arial" w:cs="Arial"/>
+          <w:spacing w:val="5"/>
+          <w:sz w:val="28"/>
+          <w:szCs w:val="28"/>
+        </w:rPr>
+      </w:pPr>
+      <w:r>
+        <w:rPr>
+          <w:rFonts w:ascii="Arial" w:eastAsia="Times New Roman" w:hAnsi="Arial" w:cs="Arial"/>
+          <w:spacing w:val="5"/>
+          <w:sz w:val="28"/>
+          <w:szCs w:val="28"/>
+        </w:rPr>
+        <w:t>Review</w:t>
+      </w:r>
+    </w:p>
+    <w:p>
+      <w:pPr>
+        <w:pStyle w:val="Heading3"/>
+        <w:numPr>
+          <w:ilvl w:val="0"/>
+          <w:numId w:val="3"/>
+        </w:numPr>
+        <w:shd w:val="clear" w:color="auto" w:fill="FFFFFF"/>
+        <w:spacing w:before="0" w:beforeAutospacing="0" w:after="300" w:afterAutospacing="0" w:line="216" w:lineRule="atLeast"/>
+        <w:textAlignment w:val="baseline"/>
+        <w:rPr>
+          <w:rFonts w:ascii="Arial" w:eastAsia="Times New Roman" w:hAnsi="Arial" w:cs="Arial"/>
+          <w:spacing w:val="5"/>
+          <w:sz w:val="28"/>
+          <w:szCs w:val="28"/>
+        </w:rPr>
+      </w:pPr>
+      <w:r>
+        <w:rPr>
+          <w:rFonts w:ascii="Arial" w:eastAsia="Times New Roman" w:hAnsi="Arial" w:cs="Arial"/>
+          <w:spacing w:val="5"/>
+          <w:sz w:val="28"/>
+          <w:szCs w:val="28"/>
+        </w:rPr>
+        <w:t>Next Week</w:t>
+      </w:r>
+    </w:p>
+    <w:p>
+      <w:pPr>
+        <w:pStyle w:val="Heading3"/>
+        <w:numPr>
+          <w:ilvl w:val="0"/>
+          <w:numId w:val="3"/>
+        </w:numPr>
+        <w:shd w:val="clear" w:color="auto" w:fill="FFFFFF"/>
+        <w:spacing w:before="0" w:beforeAutospacing="0" w:after="300" w:afterAutospacing="0" w:line="216" w:lineRule="atLeast"/>
+        <w:textAlignment w:val="baseline"/>
+        <w:rPr>
+          <w:rFonts w:ascii="Arial" w:eastAsia="Times New Roman" w:hAnsi="Arial" w:cs="Arial"/>
+          <w:spacing w:val="5"/>
+          <w:sz w:val="28"/>
+          <w:szCs w:val="28"/>
+        </w:rPr>
+      </w:pPr>
+      <w:r>
+        <w:rPr>
+          <w:rFonts w:ascii="Arial" w:eastAsia="Times New Roman" w:hAnsi="Arial" w:cs="Arial"/>
+          <w:spacing w:val="5"/>
+          <w:sz w:val="28"/>
+          <w:szCs w:val="28"/>
+        </w:rPr>
+        <w:t>Questions?</w:t>
       </w:r>
       <w:bookmarkStart w:id="0" w:name="_GoBack"/>
       <w:bookmarkEnd w:id="0"/>
@@ -2365,7 +4409,7 @@
   <w:abstractNum w:abstractNumId="3">
     <w:nsid w:val="44721223"/>
     <w:multiLevelType w:val="hybridMultilevel"/>
-    <w:tmpl w:val="A83C7B0A"/>
+    <w:tmpl w:val="8CB80EF4"/>
     <w:lvl w:ilvl="0" w:tplc="A926BB92">
       <w:start w:val="1"/>
       <w:numFmt w:val="decimal"/>
@@ -2542,6 +4586,211 @@
     </w:lvl>
   </w:abstractNum>
   <w:abstractNum w:abstractNumId="5">
+    <w:nsid w:val="55AD0A6C"/>
+    <w:multiLevelType w:val="hybridMultilevel"/>
+    <w:tmpl w:val="18F018EC"/>
+    <w:lvl w:ilvl="0" w:tplc="04090001">
+      <w:start w:val="1"/>
+      <w:numFmt w:val="bullet"/>
+      <w:lvlText w:val=""/>
+      <w:lvlJc w:val="left"/>
+      <w:pPr>
+        <w:ind w:left="360" w:hanging="360"/>
+      </w:pPr>
+      <w:rPr>
+        <w:rFonts w:ascii="Symbol" w:hAnsi="Symbol" w:hint="default"/>
+      </w:rPr>
+    </w:lvl>
+    <w:lvl w:ilvl="1" w:tplc="04090003" w:tentative="1">
+      <w:start w:val="1"/>
+      <w:numFmt w:val="bullet"/>
+      <w:lvlText w:val="o"/>
+      <w:lvlJc w:val="left"/>
+      <w:pPr>
+        <w:ind w:left="1080" w:hanging="360"/>
+      </w:pPr>
+      <w:rPr>
+        <w:rFonts w:ascii="Courier New" w:hAnsi="Courier New" w:hint="default"/>
+      </w:rPr>
+    </w:lvl>
+    <w:lvl w:ilvl="2" w:tplc="04090005" w:tentative="1">
+      <w:start w:val="1"/>
+      <w:numFmt w:val="bullet"/>
+      <w:lvlText w:val=""/>
+      <w:lvlJc w:val="left"/>
+      <w:pPr>
+        <w:ind w:left="1800" w:hanging="360"/>
+      </w:pPr>
+      <w:rPr>
+        <w:rFonts w:ascii="Wingdings" w:hAnsi="Wingdings" w:hint="default"/>
+      </w:rPr>
+    </w:lvl>
+    <w:lvl w:ilvl="3" w:tplc="04090001" w:tentative="1">
+      <w:start w:val="1"/>
+      <w:numFmt w:val="bullet"/>
+      <w:lvlText w:val=""/>
+      <w:lvlJc w:val="left"/>
+      <w:pPr>
+        <w:ind w:left="2520" w:hanging="360"/>
+      </w:pPr>
+      <w:rPr>
+        <w:rFonts w:ascii="Symbol" w:hAnsi="Symbol" w:hint="default"/>
+      </w:rPr>
+    </w:lvl>
+    <w:lvl w:ilvl="4" w:tplc="04090003" w:tentative="1">
+      <w:start w:val="1"/>
+      <w:numFmt w:val="bullet"/>
+      <w:lvlText w:val="o"/>
+      <w:lvlJc w:val="left"/>
+      <w:pPr>
+        <w:ind w:left="3240" w:hanging="360"/>
+      </w:pPr>
+      <w:rPr>
+        <w:rFonts w:ascii="Courier New" w:hAnsi="Courier New" w:hint="default"/>
+      </w:rPr>
+    </w:lvl>
+    <w:lvl w:ilvl="5" w:tplc="04090005" w:tentative="1">
+      <w:start w:val="1"/>
+      <w:numFmt w:val="bullet"/>
+      <w:lvlText w:val=""/>
+      <w:lvlJc w:val="left"/>
+      <w:pPr>
+        <w:ind w:left="3960" w:hanging="360"/>
+      </w:pPr>
+      <w:rPr>
+        <w:rFonts w:ascii="Wingdings" w:hAnsi="Wingdings" w:hint="default"/>
+      </w:rPr>
+    </w:lvl>
+    <w:lvl w:ilvl="6" w:tplc="04090001" w:tentative="1">
+      <w:start w:val="1"/>
+      <w:numFmt w:val="bullet"/>
+      <w:lvlText w:val=""/>
+      <w:lvlJc w:val="left"/>
+      <w:pPr>
+        <w:ind w:left="4680" w:hanging="360"/>
+      </w:pPr>
+      <w:rPr>
+        <w:rFonts w:ascii="Symbol" w:hAnsi="Symbol" w:hint="default"/>
+      </w:rPr>
+    </w:lvl>
+    <w:lvl w:ilvl="7" w:tplc="04090003" w:tentative="1">
+      <w:start w:val="1"/>
+      <w:numFmt w:val="bullet"/>
+      <w:lvlText w:val="o"/>
+      <w:lvlJc w:val="left"/>
+      <w:pPr>
+        <w:ind w:left="5400" w:hanging="360"/>
+      </w:pPr>
+      <w:rPr>
+        <w:rFonts w:ascii="Courier New" w:hAnsi="Courier New" w:hint="default"/>
+      </w:rPr>
+    </w:lvl>
+    <w:lvl w:ilvl="8" w:tplc="04090005" w:tentative="1">
+      <w:start w:val="1"/>
+      <w:numFmt w:val="bullet"/>
+      <w:lvlText w:val=""/>
+      <w:lvlJc w:val="left"/>
+      <w:pPr>
+        <w:ind w:left="6120" w:hanging="360"/>
+      </w:pPr>
+      <w:rPr>
+        <w:rFonts w:ascii="Wingdings" w:hAnsi="Wingdings" w:hint="default"/>
+      </w:rPr>
+    </w:lvl>
+  </w:abstractNum>
+  <w:abstractNum w:abstractNumId="6">
+    <w:nsid w:val="687D471F"/>
+    <w:multiLevelType w:val="hybridMultilevel"/>
+    <w:tmpl w:val="9BC6A200"/>
+    <w:lvl w:ilvl="0" w:tplc="83109D1E">
+      <w:start w:val="22"/>
+      <w:numFmt w:val="decimal"/>
+      <w:lvlText w:val="%1."/>
+      <w:lvlJc w:val="left"/>
+      <w:pPr>
+        <w:ind w:left="760" w:hanging="400"/>
+      </w:pPr>
+      <w:rPr>
+        <w:rFonts w:hint="default"/>
+        <w:b/>
+        <w:sz w:val="28"/>
+        <w:szCs w:val="28"/>
+      </w:rPr>
+    </w:lvl>
+    <w:lvl w:ilvl="1" w:tplc="04090019" w:tentative="1">
+      <w:start w:val="1"/>
+      <w:numFmt w:val="lowerLetter"/>
+      <w:lvlText w:val="%2."/>
+      <w:lvlJc w:val="left"/>
+      <w:pPr>
+        <w:ind w:left="1440" w:hanging="360"/>
+      </w:pPr>
+    </w:lvl>
+    <w:lvl w:ilvl="2" w:tplc="0409001B" w:tentative="1">
+      <w:start w:val="1"/>
+      <w:numFmt w:val="lowerRoman"/>
+      <w:lvlText w:val="%3."/>
+      <w:lvlJc w:val="right"/>
+      <w:pPr>
+        <w:ind w:left="2160" w:hanging="180"/>
+      </w:pPr>
+    </w:lvl>
+    <w:lvl w:ilvl="3" w:tplc="0409000F" w:tentative="1">
+      <w:start w:val="1"/>
+      <w:numFmt w:val="decimal"/>
+      <w:lvlText w:val="%4."/>
+      <w:lvlJc w:val="left"/>
+      <w:pPr>
+        <w:ind w:left="2880" w:hanging="360"/>
+      </w:pPr>
+    </w:lvl>
+    <w:lvl w:ilvl="4" w:tplc="04090019" w:tentative="1">
+      <w:start w:val="1"/>
+      <w:numFmt w:val="lowerLetter"/>
+      <w:lvlText w:val="%5."/>
+      <w:lvlJc w:val="left"/>
+      <w:pPr>
+        <w:ind w:left="3600" w:hanging="360"/>
+      </w:pPr>
+    </w:lvl>
+    <w:lvl w:ilvl="5" w:tplc="0409001B" w:tentative="1">
+      <w:start w:val="1"/>
+      <w:numFmt w:val="lowerRoman"/>
+      <w:lvlText w:val="%6."/>
+      <w:lvlJc w:val="right"/>
+      <w:pPr>
+        <w:ind w:left="4320" w:hanging="180"/>
+      </w:pPr>
+    </w:lvl>
+    <w:lvl w:ilvl="6" w:tplc="0409000F" w:tentative="1">
+      <w:start w:val="1"/>
+      <w:numFmt w:val="decimal"/>
+      <w:lvlText w:val="%7."/>
+      <w:lvlJc w:val="left"/>
+      <w:pPr>
+        <w:ind w:left="5040" w:hanging="360"/>
+      </w:pPr>
+    </w:lvl>
+    <w:lvl w:ilvl="7" w:tplc="04090019" w:tentative="1">
+      <w:start w:val="1"/>
+      <w:numFmt w:val="lowerLetter"/>
+      <w:lvlText w:val="%8."/>
+      <w:lvlJc w:val="left"/>
+      <w:pPr>
+        <w:ind w:left="5760" w:hanging="360"/>
+      </w:pPr>
+    </w:lvl>
+    <w:lvl w:ilvl="8" w:tplc="0409001B" w:tentative="1">
+      <w:start w:val="1"/>
+      <w:numFmt w:val="lowerRoman"/>
+      <w:lvlText w:val="%9."/>
+      <w:lvlJc w:val="right"/>
+      <w:pPr>
+        <w:ind w:left="6480" w:hanging="180"/>
+      </w:pPr>
+    </w:lvl>
+  </w:abstractNum>
+  <w:abstractNum w:abstractNumId="7">
     <w:nsid w:val="704A14F2"/>
     <w:multiLevelType w:val="hybridMultilevel"/>
     <w:tmpl w:val="98E02D7C"/>
@@ -2654,7 +4903,7 @@
       </w:rPr>
     </w:lvl>
   </w:abstractNum>
-  <w:abstractNum w:abstractNumId="6">
+  <w:abstractNum w:abstractNumId="8">
     <w:nsid w:val="79A178BF"/>
     <w:multiLevelType w:val="hybridMultilevel"/>
     <w:tmpl w:val="FA3A3942"/>
@@ -2771,13 +5020,13 @@
     <w:abstractNumId w:val="0"/>
   </w:num>
   <w:num w:numId="2">
-    <w:abstractNumId w:val="6"/>
+    <w:abstractNumId w:val="8"/>
   </w:num>
   <w:num w:numId="3">
     <w:abstractNumId w:val="3"/>
   </w:num>
   <w:num w:numId="4">
-    <w:abstractNumId w:val="5"/>
+    <w:abstractNumId w:val="7"/>
   </w:num>
   <w:num w:numId="5">
     <w:abstractNumId w:val="2"/>
@@ -2787,6 +5036,12 @@
   </w:num>
   <w:num w:numId="7">
     <w:abstractNumId w:val="1"/>
+  </w:num>
+  <w:num w:numId="8">
+    <w:abstractNumId w:val="5"/>
+  </w:num>
+  <w:num w:numId="9">
+    <w:abstractNumId w:val="6"/>
   </w:num>
 </w:numbering>
 </file>

</xml_diff>

<commit_message>
more tweaks to the narrative to match slides
</commit_message>
<xml_diff>
--- a/gdi css.docx
+++ b/gdi css.docx
@@ -1849,14 +1849,25 @@
           <w:szCs w:val="20"/>
         </w:rPr>
       </w:pPr>
-      <w:r>
-        <w:rPr>
-          <w:rFonts w:ascii="Arial" w:hAnsi="Arial"/>
-          <w:sz w:val="20"/>
-          <w:szCs w:val="20"/>
-        </w:rPr>
-        <w:t xml:space="preserve">important! </w:t>
-      </w:r>
+      <w:proofErr w:type="gramStart"/>
+      <w:r>
+        <w:rPr>
+          <w:rFonts w:ascii="Arial" w:hAnsi="Arial"/>
+          <w:sz w:val="20"/>
+          <w:szCs w:val="20"/>
+        </w:rPr>
+        <w:t>important</w:t>
+      </w:r>
+      <w:proofErr w:type="gramEnd"/>
+      <w:r>
+        <w:rPr>
+          <w:rFonts w:ascii="Arial" w:hAnsi="Arial"/>
+          <w:sz w:val="20"/>
+          <w:szCs w:val="20"/>
+        </w:rPr>
+        <w:t xml:space="preserve">! </w:t>
+      </w:r>
+      <w:proofErr w:type="gramStart"/>
       <w:r>
         <w:rPr>
           <w:rFonts w:ascii="Arial" w:hAnsi="Arial"/>
@@ -1871,7 +1882,16 @@
           <w:sz w:val="20"/>
           <w:szCs w:val="20"/>
         </w:rPr>
-        <w:t>an be added to any rule to raise it’s precedence</w:t>
+        <w:t>an</w:t>
+      </w:r>
+      <w:proofErr w:type="gramEnd"/>
+      <w:r>
+        <w:rPr>
+          <w:rFonts w:ascii="Arial" w:hAnsi="Arial"/>
+          <w:sz w:val="20"/>
+          <w:szCs w:val="20"/>
+        </w:rPr>
+        <w:t xml:space="preserve"> be added to any rule to raise it’s precedence</w:t>
       </w:r>
     </w:p>
     <w:p>
@@ -1941,6 +1961,7 @@
           <w:szCs w:val="20"/>
         </w:rPr>
       </w:pPr>
+      <w:proofErr w:type="gramStart"/>
       <w:r>
         <w:rPr>
           <w:rFonts w:ascii="Arial" w:hAnsi="Arial" w:cs="Arial"/>
@@ -1957,7 +1978,17 @@
           <w:sz w:val="20"/>
           <w:szCs w:val="20"/>
         </w:rPr>
-        <w:t xml:space="preserve">. </w:t>
+        <w:t>.</w:t>
+      </w:r>
+      <w:proofErr w:type="gramEnd"/>
+      <w:r>
+        <w:rPr>
+          <w:rFonts w:ascii="Arial" w:hAnsi="Arial" w:cs="Arial"/>
+          <w:b/>
+          <w:sz w:val="20"/>
+          <w:szCs w:val="20"/>
+        </w:rPr>
+        <w:t xml:space="preserve"> </w:t>
       </w:r>
       <w:r>
         <w:rPr>
@@ -2295,8 +2326,19 @@
           <w:sz w:val="20"/>
           <w:szCs w:val="20"/>
         </w:rPr>
-        <w:t>We’ve been saying that CSS adds style to the HTML elements. But it’s a little bit trickier than thatl</w:t>
-      </w:r>
+        <w:t xml:space="preserve">We’ve been saying that CSS adds style to the HTML elements. But it’s a little bit trickier than </w:t>
+      </w:r>
+      <w:proofErr w:type="spellStart"/>
+      <w:r>
+        <w:rPr>
+          <w:rFonts w:ascii="Arial" w:hAnsi="Arial" w:cs="Arial"/>
+          <w:bCs/>
+          <w:sz w:val="20"/>
+          <w:szCs w:val="20"/>
+        </w:rPr>
+        <w:t>thatl</w:t>
+      </w:r>
+      <w:proofErr w:type="spellEnd"/>
     </w:p>
     <w:p>
       <w:pPr>
@@ -2805,8 +2847,6 @@
         </w:rPr>
         <w:t>There are three ways to access CSS from the HTML file. One way is to add the CSS as a style attribute within a tag.</w:t>
       </w:r>
-      <w:bookmarkStart w:id="0" w:name="_GoBack"/>
-      <w:bookmarkEnd w:id="0"/>
     </w:p>
     <w:p>
       <w:pPr>
@@ -3258,7 +3298,27 @@
           <w:sz w:val="20"/>
           <w:szCs w:val="20"/>
         </w:rPr>
-        <w:t>Like with  ds, u</w:t>
+        <w:t xml:space="preserve">Like </w:t>
+      </w:r>
+      <w:proofErr w:type="gramStart"/>
+      <w:r>
+        <w:rPr>
+          <w:rFonts w:ascii="Arial" w:hAnsi="Arial" w:cs="Arial"/>
+          <w:bCs/>
+          <w:sz w:val="20"/>
+          <w:szCs w:val="20"/>
+        </w:rPr>
+        <w:t>with  ds</w:t>
+      </w:r>
+      <w:proofErr w:type="gramEnd"/>
+      <w:r>
+        <w:rPr>
+          <w:rFonts w:ascii="Arial" w:hAnsi="Arial" w:cs="Arial"/>
+          <w:bCs/>
+          <w:sz w:val="20"/>
+          <w:szCs w:val="20"/>
+        </w:rPr>
+        <w:t>, u</w:t>
       </w:r>
       <w:r>
         <w:rPr>
@@ -4334,7 +4394,29 @@
           <w:sz w:val="20"/>
           <w:szCs w:val="20"/>
         </w:rPr>
-        <w:t xml:space="preserve">In addition to specific font families, which may or may not exist universally on all clients, Times, Helvetica etc. there are fie generic font families: serif, sans-serif (without serif), monospace, cursive and fantasy fonts. </w:t>
+        <w:t xml:space="preserve">In addition to specific font families, which may or may not exist universally on all clients, Times, Helvetica etc. there are fie generic font families: serif, sans-serif (without serif), </w:t>
+      </w:r>
+      <w:proofErr w:type="spellStart"/>
+      <w:r>
+        <w:rPr>
+          <w:rFonts w:ascii="Arial" w:eastAsia="Times New Roman" w:hAnsi="Arial" w:cs="Arial"/>
+          <w:b w:val="0"/>
+          <w:spacing w:val="5"/>
+          <w:sz w:val="20"/>
+          <w:szCs w:val="20"/>
+        </w:rPr>
+        <w:t>monospace</w:t>
+      </w:r>
+      <w:proofErr w:type="spellEnd"/>
+      <w:r>
+        <w:rPr>
+          <w:rFonts w:ascii="Arial" w:eastAsia="Times New Roman" w:hAnsi="Arial" w:cs="Arial"/>
+          <w:b w:val="0"/>
+          <w:spacing w:val="5"/>
+          <w:sz w:val="20"/>
+          <w:szCs w:val="20"/>
+        </w:rPr>
+        <w:t xml:space="preserve">, cursive and fantasy fonts. </w:t>
       </w:r>
     </w:p>
     <w:p>
@@ -4396,8 +4478,9 @@
           <w:sz w:val="20"/>
           <w:szCs w:val="20"/>
         </w:rPr>
-        <w:t xml:space="preserve">similarly to tee-shirt sizes: xx-small to xx-large and </w:t>
-      </w:r>
+        <w:t xml:space="preserve">similarly to tee-shirt sizes: xx-small to xx-large </w:t>
+      </w:r>
+      <w:proofErr w:type="gramStart"/>
       <w:r>
         <w:rPr>
           <w:rFonts w:ascii="Arial" w:eastAsia="Times New Roman" w:hAnsi="Arial" w:cs="Arial"/>
@@ -4406,6 +4489,16 @@
           <w:sz w:val="20"/>
           <w:szCs w:val="20"/>
         </w:rPr>
+        <w:t xml:space="preserve">and </w:t>
+      </w:r>
+      <w:r>
+        <w:rPr>
+          <w:rFonts w:ascii="Arial" w:eastAsia="Times New Roman" w:hAnsi="Arial" w:cs="Arial"/>
+          <w:b w:val="0"/>
+          <w:spacing w:val="5"/>
+          <w:sz w:val="20"/>
+          <w:szCs w:val="20"/>
+        </w:rPr>
         <w:t xml:space="preserve"> </w:t>
       </w:r>
       <w:r>
@@ -4416,7 +4509,18 @@
           <w:sz w:val="20"/>
           <w:szCs w:val="20"/>
         </w:rPr>
-        <w:t>as “</w:t>
+        <w:t>as</w:t>
+      </w:r>
+      <w:proofErr w:type="gramEnd"/>
+      <w:r>
+        <w:rPr>
+          <w:rFonts w:ascii="Arial" w:eastAsia="Times New Roman" w:hAnsi="Arial" w:cs="Arial"/>
+          <w:b w:val="0"/>
+          <w:spacing w:val="5"/>
+          <w:sz w:val="20"/>
+          <w:szCs w:val="20"/>
+        </w:rPr>
+        <w:t xml:space="preserve"> “</w:t>
       </w:r>
       <w:r>
         <w:rPr>
@@ -4546,80 +4650,20 @@
           <w:sz w:val="20"/>
           <w:szCs w:val="20"/>
         </w:rPr>
-        <w:t>There are lots of ways to modify the appearance of character on a page. Given so many degrees-of-freedom, it’s not surprising that multiple values should be able to appear in a space-delimited list with just “font” as the property.</w:t>
-      </w:r>
-    </w:p>
-    <w:p>
-      <w:pPr>
-        <w:pStyle w:val="Heading3"/>
-        <w:numPr>
-          <w:ilvl w:val="0"/>
-          <w:numId w:val="3"/>
-        </w:numPr>
-        <w:shd w:val="clear" w:color="auto" w:fill="FFFFFF"/>
-        <w:spacing w:before="0" w:beforeAutospacing="0" w:after="300" w:afterAutospacing="0" w:line="216" w:lineRule="atLeast"/>
-        <w:textAlignment w:val="baseline"/>
-        <w:rPr>
-          <w:rFonts w:ascii="Arial" w:eastAsia="Times New Roman" w:hAnsi="Arial" w:cs="Arial"/>
-          <w:spacing w:val="5"/>
-          <w:sz w:val="28"/>
-          <w:szCs w:val="28"/>
-        </w:rPr>
-      </w:pPr>
-      <w:r>
-        <w:rPr>
-          <w:rFonts w:ascii="Arial" w:eastAsia="Times New Roman" w:hAnsi="Arial" w:cs="Arial"/>
-          <w:spacing w:val="5"/>
-          <w:sz w:val="28"/>
-          <w:szCs w:val="28"/>
-        </w:rPr>
-        <w:t>Connecting CSS to HTML</w:t>
-      </w:r>
-    </w:p>
-    <w:p>
-      <w:pPr>
-        <w:pStyle w:val="Heading3"/>
-        <w:numPr>
-          <w:ilvl w:val="0"/>
-          <w:numId w:val="3"/>
-        </w:numPr>
-        <w:shd w:val="clear" w:color="auto" w:fill="FFFFFF"/>
-        <w:spacing w:before="0" w:beforeAutospacing="0" w:after="300" w:afterAutospacing="0" w:line="216" w:lineRule="atLeast"/>
-        <w:textAlignment w:val="baseline"/>
-        <w:rPr>
-          <w:rFonts w:ascii="Arial" w:eastAsia="Times New Roman" w:hAnsi="Arial" w:cs="Arial"/>
-          <w:spacing w:val="5"/>
-          <w:sz w:val="28"/>
-          <w:szCs w:val="28"/>
-        </w:rPr>
-      </w:pPr>
-      <w:r>
-        <w:rPr>
-          <w:rFonts w:ascii="Arial" w:eastAsia="Times New Roman" w:hAnsi="Arial" w:cs="Arial"/>
-          <w:spacing w:val="5"/>
-          <w:sz w:val="28"/>
-          <w:szCs w:val="28"/>
-        </w:rPr>
-        <w:t>Connecting CSS to HTML: Inline</w:t>
-      </w:r>
-    </w:p>
-    <w:p>
-      <w:pPr>
-        <w:pStyle w:val="Heading3"/>
-        <w:numPr>
-          <w:ilvl w:val="0"/>
-          <w:numId w:val="3"/>
-        </w:numPr>
-        <w:shd w:val="clear" w:color="auto" w:fill="FFFFFF"/>
-        <w:spacing w:before="0" w:beforeAutospacing="0" w:after="300" w:afterAutospacing="0" w:line="216" w:lineRule="atLeast"/>
-        <w:textAlignment w:val="baseline"/>
-        <w:rPr>
-          <w:rFonts w:ascii="Arial" w:eastAsia="Times New Roman" w:hAnsi="Arial" w:cs="Arial"/>
-          <w:spacing w:val="5"/>
-          <w:sz w:val="28"/>
-          <w:szCs w:val="28"/>
-        </w:rPr>
-      </w:pPr>
+        <w:t>There are lots of ways to modify the appearance of character on a page. Given so many degrees-of-freedom, it’s not surprising that multiple values should be able to appear in a space-delimited li</w:t>
+      </w:r>
+      <w:bookmarkStart w:id="0" w:name="_GoBack"/>
+      <w:bookmarkEnd w:id="0"/>
+      <w:r>
+        <w:rPr>
+          <w:rFonts w:ascii="Arial" w:eastAsia="Times New Roman" w:hAnsi="Arial" w:cs="Arial"/>
+          <w:b w:val="0"/>
+          <w:spacing w:val="5"/>
+          <w:sz w:val="20"/>
+          <w:szCs w:val="20"/>
+        </w:rPr>
+        <w:t>st with just “font” as the property.</w:t>
+      </w:r>
     </w:p>
     <w:p>
       <w:pPr>

</xml_diff>